<commit_message>
feat(assessments): add support for assessments
</commit_message>
<xml_diff>
--- a/example/2 KAD/1 LAP/Learning and Assessment Plan (F122A14).docx
+++ b/example/2 KAD/1 LAP/Learning and Assessment Plan (F122A14).docx
@@ -2831,6 +2831,7 @@
             </w:r>
             <w:r/>
           </w:p>
+          <w:p/>
           <w:p>
             <w:r/>
             <w:r>
@@ -2844,6 +2845,7 @@
               <w:t>: Industry technologies in AI, ML, &amp; DL; Supervised and Unsupervised learning examples. Pair and Share.</w:t>
             </w:r>
           </w:p>
+          <w:p/>
         </w:tc>
         <w:tc>
           <w:tcPr>
@@ -2863,12 +2865,15 @@
           <w:p>
             <w:r/>
           </w:p>
+          <w:p/>
           <w:p>
             <w:r/>
           </w:p>
+          <w:p/>
           <w:p>
             <w:r/>
           </w:p>
+          <w:p/>
         </w:tc>
         <w:tc>
           <w:tcPr>
@@ -3208,6 +3213,7 @@
             </w:r>
             <w:r/>
           </w:p>
+          <w:p/>
           <w:p>
             <w:r/>
             <w:r>
@@ -3221,6 +3227,7 @@
               <w:t>: Find and load a dataset into Kaggle. Evaluate its usefulness for Machine Learning. Visualise the dataset and perform initial exploratory data analysis.</w:t>
             </w:r>
           </w:p>
+          <w:p/>
         </w:tc>
         <w:tc>
           <w:tcPr>
@@ -3240,6 +3247,7 @@
           <w:p>
             <w:r/>
           </w:p>
+          <w:p/>
           <w:p>
             <w:r/>
             <w:hyperlink r:id="rId26">
@@ -3253,9 +3261,11 @@
             </w:hyperlink>
             <w:r/>
           </w:p>
+          <w:p/>
           <w:p>
             <w:r/>
           </w:p>
+          <w:p/>
         </w:tc>
         <w:tc>
           <w:tcPr>
@@ -3464,6 +3474,7 @@
             </w:r>
             <w:r/>
           </w:p>
+          <w:p/>
           <w:p>
             <w:r/>
             <w:r>
@@ -3477,6 +3488,7 @@
               <w:t>: Apply Linear regression to a dataset using Ordinary Least Squares, in scikit learn.</w:t>
             </w:r>
           </w:p>
+          <w:p/>
         </w:tc>
         <w:tc>
           <w:tcPr>
@@ -3496,12 +3508,15 @@
           <w:p>
             <w:r/>
           </w:p>
+          <w:p/>
           <w:p>
             <w:r/>
           </w:p>
+          <w:p/>
           <w:p>
             <w:r/>
           </w:p>
+          <w:p/>
         </w:tc>
         <w:tc>
           <w:tcPr>
@@ -3709,6 +3724,7 @@
             </w:r>
             <w:r/>
           </w:p>
+          <w:p/>
           <w:p>
             <w:r/>
             <w:r>
@@ -3720,6 +3736,7 @@
             </w:r>
             <w:r/>
           </w:p>
+          <w:p/>
         </w:tc>
         <w:tc>
           <w:tcPr>
@@ -3739,12 +3756,15 @@
           <w:p>
             <w:r/>
           </w:p>
+          <w:p/>
           <w:p>
             <w:r/>
           </w:p>
+          <w:p/>
           <w:p>
             <w:r/>
           </w:p>
+          <w:p/>
         </w:tc>
         <w:tc>
           <w:tcPr>
@@ -3905,6 +3925,7 @@
             </w:r>
             <w:r/>
           </w:p>
+          <w:p/>
           <w:p>
             <w:r/>
             <w:r>
@@ -3918,6 +3939,7 @@
               <w:t>: Identify an Opportunity for Task Automation of AT1 in-class.</w:t>
             </w:r>
           </w:p>
+          <w:p/>
           <w:p>
             <w:r/>
             <w:r>
@@ -3929,6 +3951,7 @@
             </w:r>
             <w:r/>
           </w:p>
+          <w:p/>
         </w:tc>
         <w:tc>
           <w:tcPr>
@@ -3948,12 +3971,15 @@
           <w:p>
             <w:r/>
           </w:p>
+          <w:p/>
           <w:p>
             <w:r/>
           </w:p>
+          <w:p/>
           <w:p>
             <w:r/>
           </w:p>
+          <w:p/>
         </w:tc>
         <w:tc>
           <w:tcPr>
@@ -4114,6 +4140,7 @@
             </w:r>
             <w:r/>
           </w:p>
+          <w:p/>
           <w:p>
             <w:r/>
             <w:r>
@@ -4125,6 +4152,7 @@
             </w:r>
             <w:r/>
           </w:p>
+          <w:p/>
         </w:tc>
         <w:tc>
           <w:tcPr>
@@ -4144,12 +4172,15 @@
           <w:p>
             <w:r/>
           </w:p>
+          <w:p/>
           <w:p>
             <w:r/>
           </w:p>
+          <w:p/>
           <w:p>
             <w:r/>
           </w:p>
+          <w:p/>
         </w:tc>
         <w:tc>
           <w:tcPr>
@@ -4280,6 +4311,7 @@
             </w:r>
             <w:r/>
           </w:p>
+          <w:p/>
           <w:p>
             <w:r/>
             <w:r>
@@ -4291,6 +4323,7 @@
             </w:r>
             <w:r/>
           </w:p>
+          <w:p/>
         </w:tc>
         <w:tc>
           <w:tcPr>
@@ -4310,12 +4343,15 @@
           <w:p>
             <w:r/>
           </w:p>
+          <w:p/>
           <w:p>
             <w:r/>
           </w:p>
+          <w:p/>
           <w:p>
             <w:r/>
           </w:p>
+          <w:p/>
         </w:tc>
         <w:tc>
           <w:tcPr>
@@ -4500,6 +4536,7 @@
             </w:r>
             <w:r/>
           </w:p>
+          <w:p/>
           <w:p>
             <w:r/>
             <w:r>
@@ -4511,6 +4548,7 @@
             </w:r>
             <w:r/>
           </w:p>
+          <w:p/>
         </w:tc>
         <w:tc>
           <w:tcPr>
@@ -4530,6 +4568,7 @@
           <w:p>
             <w:r/>
           </w:p>
+          <w:p/>
           <w:p>
             <w:r/>
             <w:hyperlink r:id="rId27">
@@ -4543,9 +4582,11 @@
             </w:hyperlink>
             <w:r/>
           </w:p>
+          <w:p/>
           <w:p>
             <w:r/>
           </w:p>
+          <w:p/>
         </w:tc>
         <w:tc>
           <w:tcPr>
@@ -4801,6 +4842,7 @@
             </w:r>
             <w:r/>
           </w:p>
+          <w:p/>
         </w:tc>
         <w:tc>
           <w:tcPr>
@@ -4820,6 +4862,7 @@
           <w:p>
             <w:r/>
           </w:p>
+          <w:p/>
           <w:p>
             <w:r/>
             <w:hyperlink r:id="rId28">
@@ -4833,9 +4876,11 @@
             </w:hyperlink>
             <w:r/>
           </w:p>
+          <w:p/>
           <w:p>
             <w:r/>
           </w:p>
+          <w:p/>
         </w:tc>
         <w:tc>
           <w:tcPr>
@@ -4972,6 +5017,7 @@
             </w:r>
             <w:r/>
           </w:p>
+          <w:p/>
           <w:p>
             <w:r/>
             <w:r>
@@ -4983,6 +5029,7 @@
             </w:r>
             <w:r/>
           </w:p>
+          <w:p/>
         </w:tc>
         <w:tc>
           <w:tcPr>
@@ -5002,12 +5049,15 @@
           <w:p>
             <w:r/>
           </w:p>
+          <w:p/>
           <w:p>
             <w:r/>
           </w:p>
+          <w:p/>
           <w:p>
             <w:r/>
           </w:p>
+          <w:p/>
         </w:tc>
         <w:tc>
           <w:tcPr>
@@ -5217,6 +5267,7 @@
             </w:r>
             <w:r/>
           </w:p>
+          <w:p/>
         </w:tc>
         <w:tc>
           <w:tcPr>
@@ -5236,12 +5287,15 @@
           <w:p>
             <w:r/>
           </w:p>
+          <w:p/>
           <w:p>
             <w:r/>
           </w:p>
+          <w:p/>
           <w:p>
             <w:r/>
           </w:p>
+          <w:p/>
         </w:tc>
         <w:tc>
           <w:tcPr>
@@ -5378,6 +5432,7 @@
             </w:r>
             <w:r/>
           </w:p>
+          <w:p/>
           <w:p>
             <w:r/>
             <w:r>
@@ -5389,6 +5444,7 @@
             </w:r>
             <w:r/>
           </w:p>
+          <w:p/>
         </w:tc>
         <w:tc>
           <w:tcPr>
@@ -5408,12 +5464,15 @@
           <w:p>
             <w:r/>
           </w:p>
+          <w:p/>
           <w:p>
             <w:r/>
           </w:p>
+          <w:p/>
           <w:p>
             <w:r/>
           </w:p>
+          <w:p/>
         </w:tc>
         <w:tc>
           <w:tcPr>
@@ -5558,6 +5617,7 @@
             </w:r>
             <w:r/>
           </w:p>
+          <w:p/>
         </w:tc>
         <w:tc>
           <w:tcPr>
@@ -5577,12 +5637,15 @@
           <w:p>
             <w:r/>
           </w:p>
+          <w:p/>
           <w:p>
             <w:r/>
           </w:p>
+          <w:p/>
           <w:p>
             <w:r/>
           </w:p>
+          <w:p/>
         </w:tc>
         <w:tc>
           <w:tcPr>
@@ -5711,6 +5774,7 @@
             </w:r>
             <w:r/>
           </w:p>
+          <w:p/>
         </w:tc>
         <w:tc>
           <w:tcPr>
@@ -5730,12 +5794,15 @@
           <w:p>
             <w:r/>
           </w:p>
+          <w:p/>
           <w:p>
             <w:r/>
           </w:p>
+          <w:p/>
           <w:p>
             <w:r/>
           </w:p>
+          <w:p/>
         </w:tc>
         <w:tc>
           <w:tcPr>
@@ -5864,6 +5931,7 @@
             </w:r>
             <w:r/>
           </w:p>
+          <w:p/>
         </w:tc>
         <w:tc>
           <w:tcPr>
@@ -5883,12 +5951,15 @@
           <w:p>
             <w:r/>
           </w:p>
+          <w:p/>
           <w:p>
             <w:r/>
           </w:p>
+          <w:p/>
           <w:p>
             <w:r/>
           </w:p>
+          <w:p/>
         </w:tc>
         <w:tc>
           <w:tcPr>
@@ -6017,6 +6088,7 @@
             </w:r>
             <w:r/>
           </w:p>
+          <w:p/>
         </w:tc>
         <w:tc>
           <w:tcPr>
@@ -6036,12 +6108,15 @@
           <w:p>
             <w:r/>
           </w:p>
+          <w:p/>
           <w:p>
             <w:r/>
           </w:p>
+          <w:p/>
           <w:p>
             <w:r/>
           </w:p>
+          <w:p/>
         </w:tc>
         <w:tc>
           <w:tcPr>
@@ -6170,6 +6245,7 @@
             </w:r>
             <w:r/>
           </w:p>
+          <w:p/>
         </w:tc>
         <w:tc>
           <w:tcPr>
@@ -6189,12 +6265,15 @@
           <w:p>
             <w:r/>
           </w:p>
+          <w:p/>
           <w:p>
             <w:r/>
           </w:p>
+          <w:p/>
           <w:p>
             <w:r/>
           </w:p>
+          <w:p/>
         </w:tc>
         <w:tc>
           <w:tcPr>
@@ -6323,6 +6402,7 @@
             </w:r>
             <w:r/>
           </w:p>
+          <w:p/>
         </w:tc>
         <w:tc>
           <w:tcPr>
@@ -6342,12 +6422,15 @@
           <w:p>
             <w:r/>
           </w:p>
+          <w:p/>
           <w:p>
             <w:r/>
           </w:p>
+          <w:p/>
           <w:p>
             <w:r/>
           </w:p>
+          <w:p/>
         </w:tc>
         <w:tc>
           <w:tcPr>

</xml_diff>

<commit_message>
feat: performance and skills added
</commit_message>
<xml_diff>
--- a/example/2 KAD/1 LAP/Learning and Assessment Plan (F122A14).docx
+++ b/example/2 KAD/1 LAP/Learning and Assessment Plan (F122A14).docx
@@ -2219,13 +2219,13 @@
         <w:tblLook w:val="0000" w:firstRow="0" w:lastRow="0" w:firstColumn="0" w:lastColumn="0" w:noHBand="0" w:noVBand="0"/>
       </w:tblPr>
       <w:tblGrid>
-        <w:gridCol w:w="1788"/>
-        <w:gridCol w:w="826"/>
-        <w:gridCol w:w="1233"/>
-        <w:gridCol w:w="5972"/>
-        <w:gridCol w:w="2266"/>
-        <w:gridCol w:w="1841"/>
-        <w:gridCol w:w="1261"/>
+        <w:gridCol w:w="1020"/>
+        <w:gridCol w:w="568"/>
+        <w:gridCol w:w="1133"/>
+        <w:gridCol w:w="4681"/>
+        <w:gridCol w:w="2691"/>
+        <w:gridCol w:w="4535"/>
+        <w:gridCol w:w="559"/>
       </w:tblGrid>
       <w:tr>
         <w:trPr>
@@ -2234,7 +2234,7 @@
         </w:trPr>
         <w:tc>
           <w:tcPr>
-            <w:tcW w:w="861" w:type="pct"/>
+            <w:tcW w:w="523" w:type="pct"/>
             <w:gridSpan w:val="2"/>
             <w:shd w:val="clear" w:color="auto" w:fill="A80000"/>
             <w:vAlign w:val="center"/>
@@ -2258,7 +2258,7 @@
         </w:tc>
         <w:tc>
           <w:tcPr>
-            <w:tcW w:w="406" w:type="pct"/>
+            <w:tcW w:w="373" w:type="pct"/>
             <w:tcBorders>
               <w:bottom w:val="nil"/>
             </w:tcBorders>
@@ -2316,7 +2316,7 @@
         </w:tc>
         <w:tc>
           <w:tcPr>
-            <w:tcW w:w="1966" w:type="pct"/>
+            <w:tcW w:w="1541" w:type="pct"/>
             <w:tcBorders>
               <w:bottom w:val="nil"/>
             </w:tcBorders>
@@ -2349,7 +2349,7 @@
         </w:tc>
         <w:tc>
           <w:tcPr>
-            <w:tcW w:w="746" w:type="pct"/>
+            <w:tcW w:w="886" w:type="pct"/>
             <w:tcBorders>
               <w:bottom w:val="nil"/>
             </w:tcBorders>
@@ -2415,7 +2415,7 @@
         </w:tc>
         <w:tc>
           <w:tcPr>
-            <w:tcW w:w="1021" w:type="pct"/>
+            <w:tcW w:w="1677" w:type="pct"/>
             <w:gridSpan w:val="2"/>
             <w:shd w:val="clear" w:color="auto" w:fill="A80000"/>
             <w:vAlign w:val="center"/>
@@ -2462,7 +2462,7 @@
         </w:trPr>
         <w:tc>
           <w:tcPr>
-            <w:tcW w:w="589" w:type="pct"/>
+            <w:tcW w:w="336" w:type="pct"/>
             <w:shd w:val="clear" w:color="auto" w:fill="D9D9D9" w:themeFill="background1" w:themeFillShade="D9"/>
             <w:vAlign w:val="center"/>
           </w:tcPr>
@@ -2477,7 +2477,7 @@
         </w:tc>
         <w:tc>
           <w:tcPr>
-            <w:tcW w:w="272" w:type="pct"/>
+            <w:tcW w:w="187" w:type="pct"/>
             <w:shd w:val="clear" w:color="auto" w:fill="D9D9D9" w:themeFill="background1" w:themeFillShade="D9"/>
             <w:vAlign w:val="center"/>
           </w:tcPr>
@@ -2507,7 +2507,7 @@
         </w:tc>
         <w:tc>
           <w:tcPr>
-            <w:tcW w:w="406" w:type="pct"/>
+            <w:tcW w:w="373" w:type="pct"/>
             <w:tcBorders>
               <w:top w:val="nil"/>
               <w:right w:val="single" w:sz="4" w:space="0" w:color="auto"/>
@@ -2531,7 +2531,7 @@
         </w:tc>
         <w:tc>
           <w:tcPr>
-            <w:tcW w:w="1966" w:type="pct"/>
+            <w:tcW w:w="1541" w:type="pct"/>
             <w:tcBorders>
               <w:top w:val="nil"/>
               <w:right w:val="single" w:sz="4" w:space="0" w:color="auto"/>
@@ -2555,7 +2555,7 @@
         </w:tc>
         <w:tc>
           <w:tcPr>
-            <w:tcW w:w="746" w:type="pct"/>
+            <w:tcW w:w="886" w:type="pct"/>
             <w:tcBorders>
               <w:top w:val="nil"/>
               <w:left w:val="single" w:sz="4" w:space="0" w:color="auto"/>
@@ -2579,7 +2579,7 @@
         </w:tc>
         <w:tc>
           <w:tcPr>
-            <w:tcW w:w="606" w:type="pct"/>
+            <w:tcW w:w="1493" w:type="pct"/>
             <w:shd w:val="clear" w:color="auto" w:fill="D9D9D9" w:themeFill="background1" w:themeFillShade="D9"/>
             <w:vAlign w:val="center"/>
           </w:tcPr>
@@ -2609,7 +2609,7 @@
         </w:tc>
         <w:tc>
           <w:tcPr>
-            <w:tcW w:w="415" w:type="pct"/>
+            <w:tcW w:w="184" w:type="pct"/>
             <w:shd w:val="clear" w:color="auto" w:fill="D9D9D9" w:themeFill="background1" w:themeFillShade="D9"/>
             <w:vAlign w:val="center"/>
           </w:tcPr>
@@ -2644,8 +2644,7 @@
         </w:trPr>
         <w:tc>
           <w:tcPr>
-            <w:tcW w:w="589" w:type="pct"/>
-            <w:vAlign w:val="center"/>
+            <w:tcW w:w="336" w:type="pct"/>
           </w:tcPr>
           <w:p>
             <w:pPr>
@@ -2669,8 +2668,7 @@
         </w:tc>
         <w:tc>
           <w:tcPr>
-            <w:tcW w:w="272" w:type="pct"/>
-            <w:vAlign w:val="center"/>
+            <w:tcW w:w="187" w:type="pct"/>
           </w:tcPr>
           <w:p>
             <w:pPr>
@@ -2689,8 +2687,7 @@
         </w:tc>
         <w:tc>
           <w:tcPr>
-            <w:tcW w:w="406" w:type="pct"/>
-            <w:vAlign w:val="center"/>
+            <w:tcW w:w="373" w:type="pct"/>
           </w:tcPr>
           <w:p>
             <w:pPr>
@@ -2706,8 +2703,7 @@
         </w:tc>
         <w:tc>
           <w:tcPr>
-            <w:tcW w:w="1966" w:type="pct"/>
-            <w:vAlign w:val="center"/>
+            <w:tcW w:w="1541" w:type="pct"/>
           </w:tcPr>
           <w:p>
             <w:pPr>
@@ -2789,8 +2785,7 @@
         </w:tc>
         <w:tc>
           <w:tcPr>
-            <w:tcW w:w="746" w:type="pct"/>
-            <w:vAlign w:val="center"/>
+            <w:tcW w:w="886" w:type="pct"/>
           </w:tcPr>
           <w:p>
             <w:pPr>
@@ -2801,28 +2796,87 @@
                 <w:szCs w:val="20"/>
               </w:rPr>
             </w:pPr>
-          </w:p>
-          <w:p>
-            <w:r/>
-          </w:p>
-          <w:p>
-            <w:r/>
-          </w:p>
-          <w:p>
-            <w:r/>
-          </w:p>
-          <w:p>
-            <w:r/>
-          </w:p>
-          <w:p>
-            <w:r/>
-          </w:p>
-        </w:tc>
-        <w:tc>
-          <w:tcPr>
-            <w:tcW w:w="606" w:type="pct"/>
+            <w:r/>
+            <w:r/>
+            <w:hyperlink r:id="rId26">
+              <w:r>
+                <w:rPr>
+                  <w:color w:val="0000EE"/>
+                  <w:u w:val="single"/>
+                </w:rPr>
+                <w:t>The Pattern on the Stone, by Danny Hillis</w:t>
+              </w:r>
+            </w:hyperlink>
+            <w:r>
+              <w:br/>
+            </w:r>
+            <w:r/>
+          </w:p>
+          <w:p>
+            <w:r/>
+            <w:r/>
+            <w:r/>
+            <w:hyperlink r:id="rId27">
+              <w:r>
+                <w:rPr>
+                  <w:color w:val="0000EE"/>
+                  <w:u w:val="single"/>
+                </w:rPr>
+                <w:t>The moment we stopped understanding AI [AlexNet]</w:t>
+              </w:r>
+            </w:hyperlink>
+            <w:r>
+              <w:br/>
+            </w:r>
+            <w:r/>
+          </w:p>
+          <w:p>
+            <w:r/>
+            <w:r/>
+            <w:r/>
+            <w:hyperlink r:id="rId28">
+              <w:r>
+                <w:rPr>
+                  <w:color w:val="0000EE"/>
+                  <w:u w:val="single"/>
+                </w:rPr>
+                <w:t>Can machines think?</w:t>
+              </w:r>
+            </w:hyperlink>
+            <w:r>
+              <w:br/>
+            </w:r>
+            <w:r/>
+          </w:p>
+          <w:p>
+            <w:r/>
+            <w:r/>
+            <w:r/>
+            <w:hyperlink r:id="rId29">
+              <w:r>
+                <w:rPr>
+                  <w:color w:val="0000EE"/>
+                  <w:u w:val="single"/>
+                </w:rPr>
+                <w:t/>
+              </w:r>
+            </w:hyperlink>
+            <w:r>
+              <w:br/>
+            </w:r>
+            <w:r/>
+          </w:p>
+          <w:p>
+            <w:r/>
+          </w:p>
+          <w:p>
+            <w:r/>
+          </w:p>
+        </w:tc>
+        <w:tc>
+          <w:tcPr>
+            <w:tcW w:w="1493" w:type="pct"/>
             <w:shd w:val="clear" w:color="auto" w:fill="auto"/>
-            <w:vAlign w:val="center"/>
           </w:tcPr>
           <w:p>
             <w:pPr>
@@ -2834,12 +2888,49 @@
               </w:rPr>
             </w:pPr>
           </w:p>
-        </w:tc>
-        <w:tc>
-          <w:tcPr>
-            <w:tcW w:w="415" w:type="pct"/>
+          <w:p>
+            <w:r>
+              <w:t>This week's extension reading is:</w:t>
+            </w:r>
+            <w:r/>
+            <w:r/>
+          </w:p>
+          <w:p>
+            <w:r>
+              <w:rPr>
+                <w:b/>
+                <w:i w:val="0"/>
+              </w:rPr>
+              <w:t>"The Moon is a Harsh Mistress" by Robert A. Heinlein</w:t>
+            </w:r>
+            <w:r>
+              <w:t xml:space="preserve"> (1966)</w:t>
+            </w:r>
+            <w:r/>
+          </w:p>
+          <w:p>
+            <w:pPr>
+              <w:pStyle w:val="ListBullet"/>
+            </w:pPr>
+            <w:r>
+              <w:t>A lunar colony's AI, named Mike, gains self-awareness and aids in a revolution against Earth's government, highlighting themes of AI autonomy and human-machine relationships.</w:t>
+            </w:r>
+            <w:r/>
+          </w:p>
+          <w:p>
+            <w:r/>
+          </w:p>
+          <w:p>
+            <w:r/>
+          </w:p>
+          <w:p>
+            <w:r/>
+          </w:p>
+        </w:tc>
+        <w:tc>
+          <w:tcPr>
+            <w:tcW w:w="184" w:type="pct"/>
             <w:shd w:val="clear" w:color="auto" w:fill="auto"/>
-            <w:vAlign w:val="center"/>
           </w:tcPr>
           <w:p>
             <w:pPr>
@@ -2863,8 +2954,7 @@
         </w:trPr>
         <w:tc>
           <w:tcPr>
-            <w:tcW w:w="589" w:type="pct"/>
-            <w:vAlign w:val="center"/>
+            <w:tcW w:w="336" w:type="pct"/>
           </w:tcPr>
           <w:p>
             <w:pPr>
@@ -2888,8 +2978,7 @@
         </w:tc>
         <w:tc>
           <w:tcPr>
-            <w:tcW w:w="272" w:type="pct"/>
-            <w:vAlign w:val="center"/>
+            <w:tcW w:w="187" w:type="pct"/>
           </w:tcPr>
           <w:p>
             <w:pPr>
@@ -2908,8 +2997,7 @@
         </w:tc>
         <w:tc>
           <w:tcPr>
-            <w:tcW w:w="406" w:type="pct"/>
-            <w:vAlign w:val="center"/>
+            <w:tcW w:w="373" w:type="pct"/>
           </w:tcPr>
           <w:p>
             <w:pPr>
@@ -2925,8 +3013,7 @@
         </w:tc>
         <w:tc>
           <w:tcPr>
-            <w:tcW w:w="1966" w:type="pct"/>
-            <w:vAlign w:val="center"/>
+            <w:tcW w:w="1541" w:type="pct"/>
           </w:tcPr>
           <w:p>
             <w:pPr>
@@ -3089,8 +3176,7 @@
         </w:tc>
         <w:tc>
           <w:tcPr>
-            <w:tcW w:w="746" w:type="pct"/>
-            <w:vAlign w:val="center"/>
+            <w:tcW w:w="886" w:type="pct"/>
           </w:tcPr>
           <w:p>
             <w:pPr>
@@ -3107,12 +3193,9 @@
           </w:p>
           <w:p>
             <w:r/>
-          </w:p>
-          <w:p>
-            <w:r/>
-            <w:r/>
-            <w:r/>
-            <w:hyperlink r:id="rId26">
+            <w:r/>
+            <w:r/>
+            <w:hyperlink r:id="rId30">
               <w:r>
                 <w:rPr>
                   <w:color w:val="0000EE"/>
@@ -3121,20 +3204,22 @@
                 <w:t>Data Attributes and Model Attributes</w:t>
               </w:r>
             </w:hyperlink>
-            <w:r/>
-          </w:p>
-          <w:p>
-            <w:r/>
-          </w:p>
-          <w:p>
-            <w:r/>
-          </w:p>
-        </w:tc>
-        <w:tc>
-          <w:tcPr>
-            <w:tcW w:w="606" w:type="pct"/>
+            <w:r>
+              <w:br/>
+            </w:r>
+            <w:r/>
+          </w:p>
+          <w:p>
+            <w:r/>
+          </w:p>
+          <w:p>
+            <w:r/>
+          </w:p>
+        </w:tc>
+        <w:tc>
+          <w:tcPr>
+            <w:tcW w:w="1493" w:type="pct"/>
             <w:shd w:val="clear" w:color="auto" w:fill="auto"/>
-            <w:vAlign w:val="center"/>
           </w:tcPr>
           <w:p>
             <w:pPr>
@@ -3146,12 +3231,52 @@
               </w:rPr>
             </w:pPr>
           </w:p>
-        </w:tc>
-        <w:tc>
-          <w:tcPr>
-            <w:tcW w:w="415" w:type="pct"/>
+          <w:p>
+            <w:r/>
+          </w:p>
+          <w:p>
+            <w:r>
+              <w:t>This week's extension reading is:</w:t>
+            </w:r>
+            <w:r/>
+            <w:r/>
+          </w:p>
+          <w:p>
+            <w:r>
+              <w:rPr>
+                <w:b/>
+                <w:i w:val="0"/>
+              </w:rPr>
+              <w:t>"Schrödinger’s Kitten" by George Alec Effinger</w:t>
+            </w:r>
+            <w:r>
+              <w:t xml:space="preserve"> (1989)</w:t>
+            </w:r>
+            <w:r/>
+          </w:p>
+          <w:p>
+            <w:pPr>
+              <w:pStyle w:val="ListBullet2"/>
+            </w:pPr>
+            <w:r>
+              <w:t>This short story skillfully combines elements of quantum mechanics and AI, making it a thought-provoking narrative about the nature of reality and consciousness.</w:t>
+            </w:r>
+            <w:r/>
+          </w:p>
+          <w:p>
+            <w:r/>
+          </w:p>
+          <w:p>
+            <w:r/>
+          </w:p>
+          <w:p>
+            <w:r/>
+          </w:p>
+        </w:tc>
+        <w:tc>
+          <w:tcPr>
+            <w:tcW w:w="184" w:type="pct"/>
             <w:shd w:val="clear" w:color="auto" w:fill="auto"/>
-            <w:vAlign w:val="center"/>
           </w:tcPr>
           <w:p>
             <w:pPr>
@@ -3175,8 +3300,7 @@
         </w:trPr>
         <w:tc>
           <w:tcPr>
-            <w:tcW w:w="589" w:type="pct"/>
-            <w:vAlign w:val="center"/>
+            <w:tcW w:w="336" w:type="pct"/>
           </w:tcPr>
           <w:p>
             <w:pPr>
@@ -3200,8 +3324,7 @@
         </w:tc>
         <w:tc>
           <w:tcPr>
-            <w:tcW w:w="272" w:type="pct"/>
-            <w:vAlign w:val="center"/>
+            <w:tcW w:w="187" w:type="pct"/>
           </w:tcPr>
           <w:p>
             <w:pPr>
@@ -3220,8 +3343,7 @@
         </w:tc>
         <w:tc>
           <w:tcPr>
-            <w:tcW w:w="406" w:type="pct"/>
-            <w:vAlign w:val="center"/>
+            <w:tcW w:w="373" w:type="pct"/>
           </w:tcPr>
           <w:p>
             <w:pPr>
@@ -3237,8 +3359,7 @@
         </w:tc>
         <w:tc>
           <w:tcPr>
-            <w:tcW w:w="1966" w:type="pct"/>
-            <w:vAlign w:val="center"/>
+            <w:tcW w:w="1541" w:type="pct"/>
           </w:tcPr>
           <w:p>
             <w:pPr>
@@ -3304,7 +3425,19 @@
               <w:pStyle w:val="ListBullet2"/>
             </w:pPr>
             <w:r>
-              <w:t>Reduction K-Means, PCA</w:t>
+              <w:t>PCA &amp; Other</w:t>
+              <w:tab/>
+              <w:t>Dimensionality Reduction Techniques</w:t>
+            </w:r>
+            <w:r/>
+            <w:r/>
+          </w:p>
+          <w:p>
+            <w:pPr>
+              <w:pStyle w:val="ListBullet2"/>
+            </w:pPr>
+            <w:r>
+              <w:t>Introduction to K-Means clustering &amp; DBSCAN</w:t>
             </w:r>
             <w:r/>
             <w:r/>
@@ -3314,7 +3447,7 @@
               <w:pStyle w:val="ListBullet"/>
             </w:pPr>
             <w:r>
-              <w:t>Reinforcement Learning — Reward based learning.</w:t>
+              <w:t>Reinforcement Learning / Reward-based learning.</w:t>
             </w:r>
             <w:r/>
             <w:r/>
@@ -3324,7 +3457,7 @@
               <w:pStyle w:val="ListBullet"/>
             </w:pPr>
             <w:r>
-              <w:t>Deep Learning — Representation learning</w:t>
+              <w:t>Deep Learning / Representation learning</w:t>
             </w:r>
             <w:r/>
             <w:r/>
@@ -3378,8 +3511,7 @@
         </w:tc>
         <w:tc>
           <w:tcPr>
-            <w:tcW w:w="746" w:type="pct"/>
-            <w:vAlign w:val="center"/>
+            <w:tcW w:w="886" w:type="pct"/>
           </w:tcPr>
           <w:p>
             <w:pPr>
@@ -3400,21 +3532,11 @@
           <w:p>
             <w:r/>
           </w:p>
-          <w:p>
-            <w:r/>
-          </w:p>
-          <w:p>
-            <w:r/>
-          </w:p>
-          <w:p>
-            <w:r/>
-          </w:p>
-        </w:tc>
-        <w:tc>
-          <w:tcPr>
-            <w:tcW w:w="606" w:type="pct"/>
+        </w:tc>
+        <w:tc>
+          <w:tcPr>
+            <w:tcW w:w="1493" w:type="pct"/>
             <w:shd w:val="clear" w:color="auto" w:fill="auto"/>
-            <w:vAlign w:val="center"/>
           </w:tcPr>
           <w:p>
             <w:pPr>
@@ -3426,12 +3548,52 @@
               </w:rPr>
             </w:pPr>
           </w:p>
-        </w:tc>
-        <w:tc>
-          <w:tcPr>
-            <w:tcW w:w="415" w:type="pct"/>
+          <w:p>
+            <w:r/>
+          </w:p>
+          <w:p>
+            <w:r>
+              <w:t>This week's extension reading is:</w:t>
+            </w:r>
+            <w:r/>
+            <w:r/>
+          </w:p>
+          <w:p>
+            <w:r>
+              <w:rPr>
+                <w:b/>
+                <w:i w:val="0"/>
+              </w:rPr>
+              <w:t>"The Bicentennial Man" by Isaac Asimov</w:t>
+            </w:r>
+            <w:r>
+              <w:t xml:space="preserve"> (1977)</w:t>
+            </w:r>
+            <w:r/>
+          </w:p>
+          <w:p>
+            <w:pPr>
+              <w:pStyle w:val="ListBullet2"/>
+            </w:pPr>
+            <w:r>
+              <w:t>The story follows a robot on a journey to become more human. It delves deeply into the themes of AI and human rights.</w:t>
+            </w:r>
+            <w:r/>
+          </w:p>
+          <w:p>
+            <w:r/>
+          </w:p>
+          <w:p>
+            <w:r/>
+          </w:p>
+          <w:p>
+            <w:r/>
+          </w:p>
+        </w:tc>
+        <w:tc>
+          <w:tcPr>
+            <w:tcW w:w="184" w:type="pct"/>
             <w:shd w:val="clear" w:color="auto" w:fill="auto"/>
-            <w:vAlign w:val="center"/>
           </w:tcPr>
           <w:p>
             <w:pPr>
@@ -3455,8 +3617,7 @@
         </w:trPr>
         <w:tc>
           <w:tcPr>
-            <w:tcW w:w="589" w:type="pct"/>
-            <w:vAlign w:val="center"/>
+            <w:tcW w:w="336" w:type="pct"/>
           </w:tcPr>
           <w:p>
             <w:pPr>
@@ -3480,8 +3641,7 @@
         </w:tc>
         <w:tc>
           <w:tcPr>
-            <w:tcW w:w="272" w:type="pct"/>
-            <w:vAlign w:val="center"/>
+            <w:tcW w:w="187" w:type="pct"/>
           </w:tcPr>
           <w:p>
             <w:pPr>
@@ -3500,8 +3660,7 @@
         </w:tc>
         <w:tc>
           <w:tcPr>
-            <w:tcW w:w="406" w:type="pct"/>
-            <w:vAlign w:val="center"/>
+            <w:tcW w:w="373" w:type="pct"/>
           </w:tcPr>
           <w:p>
             <w:pPr>
@@ -3517,8 +3676,7 @@
         </w:tc>
         <w:tc>
           <w:tcPr>
-            <w:tcW w:w="1966" w:type="pct"/>
-            <w:vAlign w:val="center"/>
+            <w:tcW w:w="1541" w:type="pct"/>
           </w:tcPr>
           <w:p>
             <w:pPr>
@@ -3576,8 +3734,7 @@
         </w:tc>
         <w:tc>
           <w:tcPr>
-            <w:tcW w:w="746" w:type="pct"/>
-            <w:vAlign w:val="center"/>
+            <w:tcW w:w="886" w:type="pct"/>
           </w:tcPr>
           <w:p>
             <w:pPr>
@@ -3596,9 +3753,6 @@
             <w:r/>
           </w:p>
           <w:p>
-            <w:r/>
-          </w:p>
-          <w:p>
             <w:r>
               <w:t>WA:</w:t>
             </w:r>
@@ -3607,7 +3761,7 @@
             <w:r/>
             <w:r/>
             <w:r/>
-            <w:hyperlink r:id="rId27">
+            <w:hyperlink r:id="rId31">
               <w:r>
                 <w:rPr>
                   <w:color w:val="0000EE"/>
@@ -3616,13 +3770,16 @@
                 <w:t>AI Assurance Framework</w:t>
               </w:r>
             </w:hyperlink>
-            <w:r/>
-          </w:p>
-          <w:p>
-            <w:r/>
-            <w:r/>
-            <w:r/>
-            <w:hyperlink r:id="rId28">
+            <w:r>
+              <w:br/>
+            </w:r>
+            <w:r/>
+          </w:p>
+          <w:p>
+            <w:r/>
+            <w:r/>
+            <w:r/>
+            <w:hyperlink r:id="rId32">
               <w:r>
                 <w:rPr>
                   <w:color w:val="0000EE"/>
@@ -3631,6 +3788,9 @@
                 <w:t>Artificial Intelligence Policy</w:t>
               </w:r>
             </w:hyperlink>
+            <w:r>
+              <w:br/>
+            </w:r>
             <w:r/>
           </w:p>
           <w:p>
@@ -3645,7 +3805,7 @@
             <w:r/>
             <w:r/>
             <w:r/>
-            <w:hyperlink r:id="rId29">
+            <w:hyperlink r:id="rId33">
               <w:r>
                 <w:rPr>
                   <w:color w:val="0000EE"/>
@@ -3654,6 +3814,9 @@
                 <w:t>Australia’s Artificial Intelligence Ethics Framework</w:t>
               </w:r>
             </w:hyperlink>
+            <w:r>
+              <w:br/>
+            </w:r>
             <w:r/>
           </w:p>
           <w:p>
@@ -3668,7 +3831,7 @@
             <w:r/>
             <w:r/>
             <w:r/>
-            <w:hyperlink r:id="rId30">
+            <w:hyperlink r:id="rId34">
               <w:r>
                 <w:rPr>
                   <w:color w:val="0000EE"/>
@@ -3677,23 +3840,25 @@
                 <w:t>Artificial Intelligence Ethics Policy</w:t>
               </w:r>
             </w:hyperlink>
-            <w:r/>
-          </w:p>
-          <w:p>
-            <w:r/>
-          </w:p>
-          <w:p>
-            <w:r/>
-          </w:p>
-          <w:p>
-            <w:r/>
-          </w:p>
-        </w:tc>
-        <w:tc>
-          <w:tcPr>
-            <w:tcW w:w="606" w:type="pct"/>
+            <w:r>
+              <w:br/>
+            </w:r>
+            <w:r/>
+          </w:p>
+          <w:p>
+            <w:r/>
+          </w:p>
+          <w:p>
+            <w:r/>
+          </w:p>
+          <w:p>
+            <w:r/>
+          </w:p>
+        </w:tc>
+        <w:tc>
+          <w:tcPr>
+            <w:tcW w:w="1493" w:type="pct"/>
             <w:shd w:val="clear" w:color="auto" w:fill="auto"/>
-            <w:vAlign w:val="center"/>
           </w:tcPr>
           <w:p>
             <w:pPr>
@@ -3705,12 +3870,52 @@
               </w:rPr>
             </w:pPr>
           </w:p>
-        </w:tc>
-        <w:tc>
-          <w:tcPr>
-            <w:tcW w:w="415" w:type="pct"/>
+          <w:p>
+            <w:r/>
+          </w:p>
+          <w:p>
+            <w:r>
+              <w:t>This week's extension reading is:</w:t>
+            </w:r>
+            <w:r/>
+            <w:r/>
+          </w:p>
+          <w:p>
+            <w:r>
+              <w:rPr>
+                <w:b/>
+                <w:i w:val="0"/>
+              </w:rPr>
+              <w:t>"I Have No Mouth, and I Must Scream" by Harlan Ellison</w:t>
+            </w:r>
+            <w:r>
+              <w:t xml:space="preserve"> (1968)</w:t>
+            </w:r>
+            <w:r/>
+          </w:p>
+          <w:p>
+            <w:pPr>
+              <w:pStyle w:val="ListBullet2"/>
+            </w:pPr>
+            <w:r>
+              <w:t>A harrowing short story about a supercomputer AI that has annihilated humanity, except for five individuals it tortures, is an intense and profound exploration of AI's potential for cruelty.</w:t>
+            </w:r>
+            <w:r/>
+          </w:p>
+          <w:p>
+            <w:r/>
+          </w:p>
+          <w:p>
+            <w:r/>
+          </w:p>
+          <w:p>
+            <w:r/>
+          </w:p>
+        </w:tc>
+        <w:tc>
+          <w:tcPr>
+            <w:tcW w:w="184" w:type="pct"/>
             <w:shd w:val="clear" w:color="auto" w:fill="auto"/>
-            <w:vAlign w:val="center"/>
           </w:tcPr>
           <w:p>
             <w:pPr>
@@ -3734,8 +3939,7 @@
         </w:trPr>
         <w:tc>
           <w:tcPr>
-            <w:tcW w:w="589" w:type="pct"/>
-            <w:vAlign w:val="center"/>
+            <w:tcW w:w="336" w:type="pct"/>
           </w:tcPr>
           <w:p>
             <w:pPr>
@@ -3759,8 +3963,7 @@
         </w:tc>
         <w:tc>
           <w:tcPr>
-            <w:tcW w:w="272" w:type="pct"/>
-            <w:vAlign w:val="center"/>
+            <w:tcW w:w="187" w:type="pct"/>
           </w:tcPr>
           <w:p>
             <w:pPr>
@@ -3779,8 +3982,7 @@
         </w:tc>
         <w:tc>
           <w:tcPr>
-            <w:tcW w:w="406" w:type="pct"/>
-            <w:vAlign w:val="center"/>
+            <w:tcW w:w="373" w:type="pct"/>
           </w:tcPr>
           <w:p>
             <w:pPr>
@@ -3821,8 +4023,7 @@
         </w:tc>
         <w:tc>
           <w:tcPr>
-            <w:tcW w:w="1966" w:type="pct"/>
-            <w:vAlign w:val="center"/>
+            <w:tcW w:w="1541" w:type="pct"/>
           </w:tcPr>
           <w:p>
             <w:pPr>
@@ -3917,8 +4118,7 @@
         </w:tc>
         <w:tc>
           <w:tcPr>
-            <w:tcW w:w="746" w:type="pct"/>
-            <w:vAlign w:val="center"/>
+            <w:tcW w:w="886" w:type="pct"/>
           </w:tcPr>
           <w:p>
             <w:pPr>
@@ -3939,21 +4139,11 @@
           <w:p>
             <w:r/>
           </w:p>
-          <w:p>
-            <w:r/>
-          </w:p>
-          <w:p>
-            <w:r/>
-          </w:p>
-          <w:p>
-            <w:r/>
-          </w:p>
-        </w:tc>
-        <w:tc>
-          <w:tcPr>
-            <w:tcW w:w="606" w:type="pct"/>
+        </w:tc>
+        <w:tc>
+          <w:tcPr>
+            <w:tcW w:w="1493" w:type="pct"/>
             <w:shd w:val="clear" w:color="auto" w:fill="auto"/>
-            <w:vAlign w:val="center"/>
           </w:tcPr>
           <w:p>
             <w:pPr>
@@ -3965,12 +4155,25 @@
               </w:rPr>
             </w:pPr>
           </w:p>
-        </w:tc>
-        <w:tc>
-          <w:tcPr>
-            <w:tcW w:w="415" w:type="pct"/>
+          <w:p>
+            <w:r/>
+          </w:p>
+          <w:p>
+            <w:r>
+              <w:t>Assessment work</w:t>
+            </w:r>
+          </w:p>
+          <w:p>
+            <w:r/>
+          </w:p>
+          <w:p>
+            <w:r/>
+          </w:p>
+        </w:tc>
+        <w:tc>
+          <w:tcPr>
+            <w:tcW w:w="184" w:type="pct"/>
             <w:shd w:val="clear" w:color="auto" w:fill="auto"/>
-            <w:vAlign w:val="center"/>
           </w:tcPr>
           <w:p>
             <w:pPr>
@@ -3994,8 +4197,7 @@
         </w:trPr>
         <w:tc>
           <w:tcPr>
-            <w:tcW w:w="589" w:type="pct"/>
-            <w:vAlign w:val="center"/>
+            <w:tcW w:w="336" w:type="pct"/>
           </w:tcPr>
           <w:p>
             <w:pPr>
@@ -4019,8 +4221,7 @@
         </w:tc>
         <w:tc>
           <w:tcPr>
-            <w:tcW w:w="272" w:type="pct"/>
-            <w:vAlign w:val="center"/>
+            <w:tcW w:w="187" w:type="pct"/>
           </w:tcPr>
           <w:p>
             <w:pPr>
@@ -4039,8 +4240,7 @@
         </w:tc>
         <w:tc>
           <w:tcPr>
-            <w:tcW w:w="406" w:type="pct"/>
-            <w:vAlign w:val="center"/>
+            <w:tcW w:w="373" w:type="pct"/>
           </w:tcPr>
           <w:p>
             <w:pPr>
@@ -4081,8 +4281,7 @@
         </w:tc>
         <w:tc>
           <w:tcPr>
-            <w:tcW w:w="1966" w:type="pct"/>
-            <w:vAlign w:val="center"/>
+            <w:tcW w:w="1541" w:type="pct"/>
           </w:tcPr>
           <w:p>
             <w:pPr>
@@ -4160,8 +4359,7 @@
         </w:tc>
         <w:tc>
           <w:tcPr>
-            <w:tcW w:w="746" w:type="pct"/>
-            <w:vAlign w:val="center"/>
+            <w:tcW w:w="886" w:type="pct"/>
           </w:tcPr>
           <w:p>
             <w:pPr>
@@ -4182,21 +4380,11 @@
           <w:p>
             <w:r/>
           </w:p>
-          <w:p>
-            <w:r/>
-          </w:p>
-          <w:p>
-            <w:r/>
-          </w:p>
-          <w:p>
-            <w:r/>
-          </w:p>
-        </w:tc>
-        <w:tc>
-          <w:tcPr>
-            <w:tcW w:w="606" w:type="pct"/>
+        </w:tc>
+        <w:tc>
+          <w:tcPr>
+            <w:tcW w:w="1493" w:type="pct"/>
             <w:shd w:val="clear" w:color="auto" w:fill="auto"/>
-            <w:vAlign w:val="center"/>
           </w:tcPr>
           <w:p>
             <w:pPr>
@@ -4208,12 +4396,44 @@
               </w:rPr>
             </w:pPr>
           </w:p>
-        </w:tc>
-        <w:tc>
-          <w:tcPr>
-            <w:tcW w:w="415" w:type="pct"/>
+          <w:p>
+            <w:r/>
+            <w:r/>
+            <w:r/>
+          </w:p>
+          <w:p>
+            <w:r>
+              <w:rPr>
+                <w:b/>
+                <w:i w:val="0"/>
+              </w:rPr>
+              <w:t>"The Secret Place" by Richard McKenna</w:t>
+            </w:r>
+            <w:r>
+              <w:t xml:space="preserve"> (1966)</w:t>
+            </w:r>
+            <w:r/>
+          </w:p>
+          <w:p>
+            <w:pPr>
+              <w:pStyle w:val="ListBullet2"/>
+            </w:pPr>
+            <w:r>
+              <w:t>This story follows an AI in a mining colony located on a distant planet, delving into themes of self-discovery and what it means to be sentient.</w:t>
+            </w:r>
+            <w:r/>
+          </w:p>
+          <w:p>
+            <w:r/>
+          </w:p>
+          <w:p>
+            <w:r/>
+          </w:p>
+        </w:tc>
+        <w:tc>
+          <w:tcPr>
+            <w:tcW w:w="184" w:type="pct"/>
             <w:shd w:val="clear" w:color="auto" w:fill="auto"/>
-            <w:vAlign w:val="center"/>
           </w:tcPr>
           <w:p>
             <w:pPr>
@@ -4237,8 +4457,7 @@
         </w:trPr>
         <w:tc>
           <w:tcPr>
-            <w:tcW w:w="589" w:type="pct"/>
-            <w:vAlign w:val="center"/>
+            <w:tcW w:w="336" w:type="pct"/>
           </w:tcPr>
           <w:p>
             <w:pPr>
@@ -4262,8 +4481,7 @@
         </w:tc>
         <w:tc>
           <w:tcPr>
-            <w:tcW w:w="272" w:type="pct"/>
-            <w:vAlign w:val="center"/>
+            <w:tcW w:w="187" w:type="pct"/>
           </w:tcPr>
           <w:p>
             <w:pPr>
@@ -4282,8 +4500,7 @@
         </w:tc>
         <w:tc>
           <w:tcPr>
-            <w:tcW w:w="406" w:type="pct"/>
-            <w:vAlign w:val="center"/>
+            <w:tcW w:w="373" w:type="pct"/>
           </w:tcPr>
           <w:p>
             <w:pPr>
@@ -4324,8 +4541,7 @@
         </w:tc>
         <w:tc>
           <w:tcPr>
-            <w:tcW w:w="1966" w:type="pct"/>
-            <w:vAlign w:val="center"/>
+            <w:tcW w:w="1541" w:type="pct"/>
           </w:tcPr>
           <w:p>
             <w:pPr>
@@ -4365,8 +4581,7 @@
         </w:tc>
         <w:tc>
           <w:tcPr>
-            <w:tcW w:w="746" w:type="pct"/>
-            <w:vAlign w:val="center"/>
+            <w:tcW w:w="886" w:type="pct"/>
           </w:tcPr>
           <w:p>
             <w:pPr>
@@ -4387,21 +4602,11 @@
           <w:p>
             <w:r/>
           </w:p>
-          <w:p>
-            <w:r/>
-          </w:p>
-          <w:p>
-            <w:r/>
-          </w:p>
-          <w:p>
-            <w:r/>
-          </w:p>
-        </w:tc>
-        <w:tc>
-          <w:tcPr>
-            <w:tcW w:w="606" w:type="pct"/>
+        </w:tc>
+        <w:tc>
+          <w:tcPr>
+            <w:tcW w:w="1493" w:type="pct"/>
             <w:shd w:val="clear" w:color="auto" w:fill="auto"/>
-            <w:vAlign w:val="center"/>
           </w:tcPr>
           <w:p>
             <w:pPr>
@@ -4413,12 +4618,25 @@
               </w:rPr>
             </w:pPr>
           </w:p>
-        </w:tc>
-        <w:tc>
-          <w:tcPr>
-            <w:tcW w:w="415" w:type="pct"/>
+          <w:p>
+            <w:r/>
+          </w:p>
+          <w:p>
+            <w:r>
+              <w:t>Students to prepare presentations.</w:t>
+            </w:r>
+          </w:p>
+          <w:p>
+            <w:r/>
+          </w:p>
+          <w:p>
+            <w:r/>
+          </w:p>
+        </w:tc>
+        <w:tc>
+          <w:tcPr>
+            <w:tcW w:w="184" w:type="pct"/>
             <w:shd w:val="clear" w:color="auto" w:fill="auto"/>
-            <w:vAlign w:val="center"/>
           </w:tcPr>
           <w:p>
             <w:pPr>
@@ -4442,8 +4660,7 @@
         </w:trPr>
         <w:tc>
           <w:tcPr>
-            <w:tcW w:w="589" w:type="pct"/>
-            <w:vAlign w:val="center"/>
+            <w:tcW w:w="336" w:type="pct"/>
           </w:tcPr>
           <w:p>
             <w:pPr>
@@ -4467,8 +4684,7 @@
         </w:tc>
         <w:tc>
           <w:tcPr>
-            <w:tcW w:w="272" w:type="pct"/>
-            <w:vAlign w:val="center"/>
+            <w:tcW w:w="187" w:type="pct"/>
           </w:tcPr>
           <w:p>
             <w:pPr>
@@ -4487,8 +4703,7 @@
         </w:tc>
         <w:tc>
           <w:tcPr>
-            <w:tcW w:w="406" w:type="pct"/>
-            <w:vAlign w:val="center"/>
+            <w:tcW w:w="373" w:type="pct"/>
           </w:tcPr>
           <w:p>
             <w:pPr>
@@ -4504,8 +4719,7 @@
         </w:tc>
         <w:tc>
           <w:tcPr>
-            <w:tcW w:w="1966" w:type="pct"/>
-            <w:vAlign w:val="center"/>
+            <w:tcW w:w="1541" w:type="pct"/>
           </w:tcPr>
           <w:p>
             <w:pPr>
@@ -4616,8 +4830,7 @@
         </w:tc>
         <w:tc>
           <w:tcPr>
-            <w:tcW w:w="746" w:type="pct"/>
-            <w:vAlign w:val="center"/>
+            <w:tcW w:w="886" w:type="pct"/>
           </w:tcPr>
           <w:p>
             <w:pPr>
@@ -4637,9 +4850,649 @@
           </w:p>
           <w:p>
             <w:r/>
-            <w:r/>
-            <w:r/>
-            <w:hyperlink r:id="rId31">
+          </w:p>
+        </w:tc>
+        <w:tc>
+          <w:tcPr>
+            <w:tcW w:w="1493" w:type="pct"/>
+            <w:shd w:val="clear" w:color="auto" w:fill="auto"/>
+          </w:tcPr>
+          <w:p>
+            <w:pPr>
+              <w:spacing w:line="276" w:lineRule="auto"/>
+              <w:rPr>
+                <w:rFonts w:cs="Arial"/>
+                <w:sz w:val="20"/>
+                <w:szCs w:val="20"/>
+              </w:rPr>
+            </w:pPr>
+          </w:p>
+          <w:p>
+            <w:r/>
+            <w:r/>
+            <w:r/>
+          </w:p>
+          <w:p>
+            <w:r>
+              <w:rPr>
+                <w:b/>
+                <w:i w:val="0"/>
+              </w:rPr>
+              <w:t>"The Algorithms for Love" by Ken Liu</w:t>
+            </w:r>
+            <w:r>
+              <w:t xml:space="preserve"> (2004)</w:t>
+            </w:r>
+            <w:r/>
+          </w:p>
+          <w:p>
+            <w:pPr>
+              <w:pStyle w:val="ListBullet2"/>
+            </w:pPr>
+            <w:r>
+              <w:t>This story gives a deep look into AI and love, making it a valuable addition for discussions on AI emotions and ethics.</w:t>
+            </w:r>
+            <w:r/>
+          </w:p>
+          <w:p>
+            <w:r/>
+          </w:p>
+          <w:p>
+            <w:r/>
+          </w:p>
+        </w:tc>
+        <w:tc>
+          <w:tcPr>
+            <w:tcW w:w="184" w:type="pct"/>
+            <w:shd w:val="clear" w:color="auto" w:fill="auto"/>
+          </w:tcPr>
+          <w:p>
+            <w:pPr>
+              <w:spacing w:line="276" w:lineRule="auto"/>
+              <w:jc w:val="center"/>
+              <w:rPr>
+                <w:rFonts w:cs="Arial"/>
+                <w:sz w:val="20"/>
+                <w:szCs w:val="20"/>
+              </w:rPr>
+            </w:pPr>
+            <w:r>
+              <w:t>2.5</w:t>
+            </w:r>
+          </w:p>
+        </w:tc>
+      </w:tr>
+      <w:tr>
+        <w:trPr>
+          <w:cantSplit/>
+        </w:trPr>
+        <w:tc>
+          <w:tcPr>
+            <w:tcW w:w="336" w:type="pct"/>
+          </w:tcPr>
+          <w:p>
+            <w:pPr>
+              <w:spacing w:line="276" w:lineRule="auto"/>
+              <w:jc w:val="center"/>
+              <w:rPr>
+                <w:rFonts w:cs="Arial"/>
+                <w:sz w:val="20"/>
+                <w:szCs w:val="20"/>
+              </w:rPr>
+            </w:pPr>
+            <w:r>
+              <w:rPr>
+                <w:rFonts w:cs="Arial"/>
+                <w:sz w:val="20"/>
+                <w:szCs w:val="20"/>
+              </w:rPr>
+              <w:t>9</w:t>
+            </w:r>
+          </w:p>
+        </w:tc>
+        <w:tc>
+          <w:tcPr>
+            <w:tcW w:w="187" w:type="pct"/>
+          </w:tcPr>
+          <w:p>
+            <w:pPr>
+              <w:spacing w:line="276" w:lineRule="auto"/>
+              <w:jc w:val="center"/>
+              <w:rPr>
+                <w:rFonts w:cs="Arial"/>
+                <w:sz w:val="20"/>
+                <w:szCs w:val="20"/>
+              </w:rPr>
+            </w:pPr>
+            <w:r>
+              <w:t>4.5</w:t>
+            </w:r>
+          </w:p>
+        </w:tc>
+        <w:tc>
+          <w:tcPr>
+            <w:tcW w:w="373" w:type="pct"/>
+          </w:tcPr>
+          <w:p>
+            <w:pPr>
+              <w:ind w:right="72"/>
+              <w:rPr>
+                <w:rFonts w:cs="Arial"/>
+                <w:b/>
+                <w:sz w:val="20"/>
+                <w:szCs w:val="20"/>
+              </w:rPr>
+            </w:pPr>
+          </w:p>
+        </w:tc>
+        <w:tc>
+          <w:tcPr>
+            <w:tcW w:w="1541" w:type="pct"/>
+          </w:tcPr>
+          <w:p>
+            <w:pPr>
+              <w:pStyle w:val="Heading5"/>
+            </w:pPr>
+            <w:r>
+              <w:t>Week 9: Deep Learning Foundations</w:t>
+            </w:r>
+            <w:r/>
+          </w:p>
+          <w:p>
+            <w:pPr>
+              <w:pStyle w:val="ListBullet"/>
+            </w:pPr>
+            <w:r>
+              <w:t>Introduction to Neural Networks</w:t>
+            </w:r>
+            <w:r/>
+            <w:r/>
+          </w:p>
+          <w:p>
+            <w:pPr>
+              <w:pStyle w:val="ListBullet"/>
+            </w:pPr>
+            <w:r>
+              <w:t>What are ‘hidden layers’?</w:t>
+            </w:r>
+            <w:r/>
+            <w:r/>
+          </w:p>
+          <w:p>
+            <w:pPr>
+              <w:pStyle w:val="ListBullet"/>
+            </w:pPr>
+            <w:r>
+              <w:t>How can we teach machines to think good?</w:t>
+            </w:r>
+            <w:r/>
+            <w:r/>
+          </w:p>
+          <w:p>
+            <w:pPr>
+              <w:pStyle w:val="ListBullet2"/>
+            </w:pPr>
+            <w:r>
+              <w:t>Training, Test, and Validation Loops</w:t>
+            </w:r>
+            <w:r/>
+            <w:r/>
+          </w:p>
+          <w:p>
+            <w:pPr>
+              <w:pStyle w:val="ListBullet2"/>
+            </w:pPr>
+            <w:r>
+              <w:t>Stochastic Gradient Descent</w:t>
+            </w:r>
+            <w:r/>
+            <w:r/>
+          </w:p>
+          <w:p>
+            <w:pPr>
+              <w:pStyle w:val="ListBullet2"/>
+            </w:pPr>
+            <w:r>
+              <w:t>Backpropagation of the Loss</w:t>
+            </w:r>
+            <w:r/>
+            <w:r/>
+          </w:p>
+          <w:p>
+            <w:pPr>
+              <w:pStyle w:val="ListBullet"/>
+            </w:pPr>
+            <w:r>
+              <w:t>Machine Vision</w:t>
+            </w:r>
+            <w:r/>
+            <w:r/>
+          </w:p>
+          <w:p>
+            <w:pPr>
+              <w:pStyle w:val="ListBullet2"/>
+            </w:pPr>
+            <w:r>
+              <w:t xml:space="preserve">Multilayer Perceptron (MLP) </w:t>
+            </w:r>
+            <w:r/>
+            <w:r/>
+          </w:p>
+          <w:p>
+            <w:pPr>
+              <w:pStyle w:val="ListBullet2"/>
+            </w:pPr>
+            <w:r>
+              <w:t>Convolutional Neural Networks (CNN)</w:t>
+            </w:r>
+            <w:r/>
+          </w:p>
+          <w:p>
+            <w:r/>
+          </w:p>
+          <w:p>
+            <w:r/>
+            <w:r/>
+            <w:r/>
+          </w:p>
+          <w:p>
+            <w:r>
+              <w:rPr>
+                <w:b w:val="0"/>
+                <w:i/>
+              </w:rPr>
+              <w:t>Lab: Continue spam filter? or Work with Sci-kit learn more</w:t>
+            </w:r>
+            <w:r/>
+          </w:p>
+        </w:tc>
+        <w:tc>
+          <w:tcPr>
+            <w:tcW w:w="886" w:type="pct"/>
+          </w:tcPr>
+          <w:p>
+            <w:pPr>
+              <w:ind w:left="-31"/>
+              <w:rPr>
+                <w:rFonts w:cs="Arial"/>
+                <w:sz w:val="20"/>
+                <w:szCs w:val="20"/>
+              </w:rPr>
+            </w:pPr>
+          </w:p>
+          <w:p>
+            <w:r/>
+            <w:r/>
+            <w:r/>
+            <w:hyperlink r:id="rId35">
+              <w:r>
+                <w:rPr>
+                  <w:color w:val="0000EE"/>
+                  <w:u w:val="single"/>
+                </w:rPr>
+                <w:t>But what is a neural network?</w:t>
+              </w:r>
+            </w:hyperlink>
+            <w:r>
+              <w:br/>
+            </w:r>
+            <w:r/>
+            <w:r/>
+            <w:r/>
+            <w:hyperlink r:id="rId36">
+              <w:r>
+                <w:rPr>
+                  <w:color w:val="0000EE"/>
+                  <w:u w:val="single"/>
+                </w:rPr>
+                <w:t>Gradient descent, how neural networks learn</w:t>
+              </w:r>
+            </w:hyperlink>
+            <w:r>
+              <w:br/>
+            </w:r>
+            <w:r/>
+            <w:r/>
+            <w:r/>
+            <w:hyperlink r:id="rId37">
+              <w:r>
+                <w:rPr>
+                  <w:color w:val="0000EE"/>
+                  <w:u w:val="single"/>
+                </w:rPr>
+                <w:t>What is backpropagation really doing?</w:t>
+              </w:r>
+            </w:hyperlink>
+            <w:r>
+              <w:br/>
+            </w:r>
+            <w:r/>
+          </w:p>
+          <w:p>
+            <w:r/>
+          </w:p>
+          <w:p>
+            <w:r/>
+          </w:p>
+          <w:p>
+            <w:r/>
+          </w:p>
+        </w:tc>
+        <w:tc>
+          <w:tcPr>
+            <w:tcW w:w="1493" w:type="pct"/>
+            <w:shd w:val="clear" w:color="auto" w:fill="auto"/>
+          </w:tcPr>
+          <w:p>
+            <w:pPr>
+              <w:spacing w:line="276" w:lineRule="auto"/>
+              <w:rPr>
+                <w:rFonts w:cs="Arial"/>
+                <w:sz w:val="20"/>
+                <w:szCs w:val="20"/>
+              </w:rPr>
+            </w:pPr>
+          </w:p>
+          <w:p>
+            <w:r/>
+            <w:r/>
+            <w:r/>
+          </w:p>
+          <w:p>
+            <w:r>
+              <w:rPr>
+                <w:b/>
+                <w:i w:val="0"/>
+              </w:rPr>
+              <w:t>"Computer Friendly" by Eileen Gunn</w:t>
+            </w:r>
+            <w:r>
+              <w:t xml:space="preserve"> (1989)</w:t>
+            </w:r>
+            <w:r/>
+          </w:p>
+          <w:p>
+            <w:pPr>
+              <w:pStyle w:val="ListBullet2"/>
+            </w:pPr>
+            <w:r>
+              <w:t>This short story is a speculative look at AI in education, exploring the impact of computer-managed teaching on students and society.</w:t>
+            </w:r>
+            <w:r/>
+          </w:p>
+          <w:p>
+            <w:r/>
+          </w:p>
+          <w:p>
+            <w:r/>
+          </w:p>
+        </w:tc>
+        <w:tc>
+          <w:tcPr>
+            <w:tcW w:w="184" w:type="pct"/>
+            <w:shd w:val="clear" w:color="auto" w:fill="auto"/>
+          </w:tcPr>
+          <w:p>
+            <w:pPr>
+              <w:spacing w:line="276" w:lineRule="auto"/>
+              <w:jc w:val="center"/>
+              <w:rPr>
+                <w:rFonts w:cs="Arial"/>
+                <w:sz w:val="20"/>
+                <w:szCs w:val="20"/>
+              </w:rPr>
+            </w:pPr>
+            <w:r>
+              <w:t>2.5</w:t>
+            </w:r>
+          </w:p>
+        </w:tc>
+      </w:tr>
+      <w:tr>
+        <w:trPr>
+          <w:cantSplit/>
+        </w:trPr>
+        <w:tc>
+          <w:tcPr>
+            <w:tcW w:w="336" w:type="pct"/>
+          </w:tcPr>
+          <w:p>
+            <w:pPr>
+              <w:spacing w:line="276" w:lineRule="auto"/>
+              <w:jc w:val="center"/>
+              <w:rPr>
+                <w:rFonts w:cs="Arial"/>
+                <w:sz w:val="20"/>
+                <w:szCs w:val="20"/>
+              </w:rPr>
+            </w:pPr>
+            <w:r>
+              <w:rPr>
+                <w:rFonts w:cs="Arial"/>
+                <w:sz w:val="20"/>
+                <w:szCs w:val="20"/>
+              </w:rPr>
+              <w:t>10</w:t>
+            </w:r>
+          </w:p>
+        </w:tc>
+        <w:tc>
+          <w:tcPr>
+            <w:tcW w:w="187" w:type="pct"/>
+          </w:tcPr>
+          <w:p>
+            <w:pPr>
+              <w:spacing w:line="276" w:lineRule="auto"/>
+              <w:jc w:val="center"/>
+              <w:rPr>
+                <w:rFonts w:cs="Arial"/>
+                <w:sz w:val="20"/>
+                <w:szCs w:val="20"/>
+              </w:rPr>
+            </w:pPr>
+            <w:r>
+              <w:t>4.5</w:t>
+            </w:r>
+          </w:p>
+        </w:tc>
+        <w:tc>
+          <w:tcPr>
+            <w:tcW w:w="373" w:type="pct"/>
+          </w:tcPr>
+          <w:p>
+            <w:pPr>
+              <w:ind w:right="72"/>
+              <w:rPr>
+                <w:rFonts w:cs="Arial"/>
+                <w:b/>
+                <w:sz w:val="20"/>
+                <w:szCs w:val="20"/>
+              </w:rPr>
+            </w:pPr>
+          </w:p>
+        </w:tc>
+        <w:tc>
+          <w:tcPr>
+            <w:tcW w:w="1541" w:type="pct"/>
+          </w:tcPr>
+          <w:p>
+            <w:pPr>
+              <w:pStyle w:val="Heading5"/>
+            </w:pPr>
+            <w:r>
+              <w:t>Week 10: What is a Tensor? And why is it important?</w:t>
+            </w:r>
+            <w:r/>
+          </w:p>
+          <w:p>
+            <w:pPr>
+              <w:pStyle w:val="ListBullet"/>
+            </w:pPr>
+            <w:r>
+              <w:t>Computing Tensors, GPU vs CPU</w:t>
+            </w:r>
+            <w:r/>
+            <w:r/>
+          </w:p>
+          <w:p>
+            <w:pPr>
+              <w:pStyle w:val="ListBullet"/>
+            </w:pPr>
+            <w:r>
+              <w:t>Feature Engineering and Data Preprocessing Techniques</w:t>
+            </w:r>
+            <w:r/>
+            <w:r/>
+          </w:p>
+          <w:p>
+            <w:pPr>
+              <w:pStyle w:val="ListBullet"/>
+            </w:pPr>
+            <w:r>
+              <w:t>Activation functions:</w:t>
+            </w:r>
+            <w:r/>
+          </w:p>
+          <w:p>
+            <w:r/>
+            <w:r/>
+            <w:r/>
+          </w:p>
+          <w:p>
+            <w:r>
+              <w:rPr>
+                <w:b w:val="0"/>
+                <w:i/>
+              </w:rPr>
+              <w:t>Let’s build: A card classifier using pytorch.</w:t>
+            </w:r>
+            <w:r/>
+          </w:p>
+          <w:p>
+            <w:r/>
+            <w:r/>
+            <w:r/>
+          </w:p>
+          <w:p>
+            <w:r>
+              <w:rPr>
+                <w:b w:val="0"/>
+                <w:i/>
+              </w:rPr>
+              <w:t>Term Break</w:t>
+            </w:r>
+            <w:r/>
+          </w:p>
+        </w:tc>
+        <w:tc>
+          <w:tcPr>
+            <w:tcW w:w="886" w:type="pct"/>
+          </w:tcPr>
+          <w:p>
+            <w:pPr>
+              <w:ind w:left="-31"/>
+              <w:rPr>
+                <w:rFonts w:cs="Arial"/>
+                <w:sz w:val="20"/>
+                <w:szCs w:val="20"/>
+              </w:rPr>
+            </w:pPr>
+          </w:p>
+          <w:p>
+            <w:r/>
+          </w:p>
+          <w:p>
+            <w:r/>
+          </w:p>
+          <w:p>
+            <w:r/>
+          </w:p>
+          <w:p>
+            <w:r/>
+            <w:r/>
+            <w:r/>
+            <w:hyperlink r:id="rId38">
+              <w:r>
+                <w:rPr>
+                  <w:color w:val="0000EE"/>
+                  <w:u w:val="single"/>
+                </w:rPr>
+                <w:t>Vectors and Tensors</w:t>
+              </w:r>
+            </w:hyperlink>
+            <w:r>
+              <w:br/>
+            </w:r>
+            <w:r/>
+          </w:p>
+          <w:p>
+            <w:r/>
+          </w:p>
+          <w:p>
+            <w:r/>
+            <w:r/>
+            <w:r/>
+            <w:hyperlink r:id="rId39">
+              <w:r>
+                <w:rPr>
+                  <w:color w:val="0000EE"/>
+                  <w:u w:val="single"/>
+                </w:rPr>
+                <w:t>GPU vs CPU Mythbusters</w:t>
+              </w:r>
+            </w:hyperlink>
+            <w:r>
+              <w:br/>
+            </w:r>
+            <w:r/>
+          </w:p>
+          <w:p>
+            <w:r/>
+          </w:p>
+          <w:p>
+            <w:r/>
+            <w:r/>
+            <w:r/>
+            <w:hyperlink r:id="rId40">
+              <w:r>
+                <w:rPr>
+                  <w:color w:val="0000EE"/>
+                  <w:u w:val="single"/>
+                </w:rPr>
+                <w:t>Extension: CUDA &amp; NVLink</w:t>
+              </w:r>
+            </w:hyperlink>
+            <w:r>
+              <w:br/>
+            </w:r>
+            <w:r/>
+          </w:p>
+          <w:p>
+            <w:r/>
+          </w:p>
+          <w:p>
+            <w:r/>
+            <w:r/>
+            <w:r/>
+            <w:hyperlink r:id="rId41">
+              <w:r>
+                <w:rPr>
+                  <w:color w:val="0000EE"/>
+                  <w:u w:val="single"/>
+                </w:rPr>
+                <w:t>GPU for AI/ML/DL</w:t>
+              </w:r>
+            </w:hyperlink>
+            <w:r>
+              <w:br/>
+            </w:r>
+            <w:r/>
+          </w:p>
+          <w:p>
+            <w:r/>
+            <w:r/>
+            <w:r/>
+            <w:hyperlink r:id="rId42">
               <w:r>
                 <w:rPr>
                   <w:color w:val="0000EE"/>
@@ -4648,597 +5501,9 @@
                 <w:t>activation_functions.md</w:t>
               </w:r>
             </w:hyperlink>
-            <w:r/>
-          </w:p>
-          <w:p>
-            <w:r/>
-          </w:p>
-          <w:p>
-            <w:r/>
-          </w:p>
-        </w:tc>
-        <w:tc>
-          <w:tcPr>
-            <w:tcW w:w="606" w:type="pct"/>
-            <w:shd w:val="clear" w:color="auto" w:fill="auto"/>
-            <w:vAlign w:val="center"/>
-          </w:tcPr>
-          <w:p>
-            <w:pPr>
-              <w:spacing w:line="276" w:lineRule="auto"/>
-              <w:rPr>
-                <w:rFonts w:cs="Arial"/>
-                <w:sz w:val="20"/>
-                <w:szCs w:val="20"/>
-              </w:rPr>
-            </w:pPr>
-          </w:p>
-        </w:tc>
-        <w:tc>
-          <w:tcPr>
-            <w:tcW w:w="415" w:type="pct"/>
-            <w:shd w:val="clear" w:color="auto" w:fill="auto"/>
-            <w:vAlign w:val="center"/>
-          </w:tcPr>
-          <w:p>
-            <w:pPr>
-              <w:spacing w:line="276" w:lineRule="auto"/>
-              <w:jc w:val="center"/>
-              <w:rPr>
-                <w:rFonts w:cs="Arial"/>
-                <w:sz w:val="20"/>
-                <w:szCs w:val="20"/>
-              </w:rPr>
-            </w:pPr>
-            <w:r>
-              <w:t>2.5</w:t>
-            </w:r>
-          </w:p>
-        </w:tc>
-      </w:tr>
-      <w:tr>
-        <w:trPr>
-          <w:cantSplit/>
-        </w:trPr>
-        <w:tc>
-          <w:tcPr>
-            <w:tcW w:w="589" w:type="pct"/>
-            <w:vAlign w:val="center"/>
-          </w:tcPr>
-          <w:p>
-            <w:pPr>
-              <w:spacing w:line="276" w:lineRule="auto"/>
-              <w:jc w:val="center"/>
-              <w:rPr>
-                <w:rFonts w:cs="Arial"/>
-                <w:sz w:val="20"/>
-                <w:szCs w:val="20"/>
-              </w:rPr>
-            </w:pPr>
-            <w:r>
-              <w:rPr>
-                <w:rFonts w:cs="Arial"/>
-                <w:sz w:val="20"/>
-                <w:szCs w:val="20"/>
-              </w:rPr>
-              <w:t>9</w:t>
-            </w:r>
-          </w:p>
-        </w:tc>
-        <w:tc>
-          <w:tcPr>
-            <w:tcW w:w="272" w:type="pct"/>
-            <w:vAlign w:val="center"/>
-          </w:tcPr>
-          <w:p>
-            <w:pPr>
-              <w:spacing w:line="276" w:lineRule="auto"/>
-              <w:jc w:val="center"/>
-              <w:rPr>
-                <w:rFonts w:cs="Arial"/>
-                <w:sz w:val="20"/>
-                <w:szCs w:val="20"/>
-              </w:rPr>
-            </w:pPr>
-            <w:r>
-              <w:t>4.5</w:t>
-            </w:r>
-          </w:p>
-        </w:tc>
-        <w:tc>
-          <w:tcPr>
-            <w:tcW w:w="406" w:type="pct"/>
-            <w:vAlign w:val="center"/>
-          </w:tcPr>
-          <w:p>
-            <w:pPr>
-              <w:ind w:right="72"/>
-              <w:rPr>
-                <w:rFonts w:cs="Arial"/>
-                <w:b/>
-                <w:sz w:val="20"/>
-                <w:szCs w:val="20"/>
-              </w:rPr>
-            </w:pPr>
-          </w:p>
-        </w:tc>
-        <w:tc>
-          <w:tcPr>
-            <w:tcW w:w="1966" w:type="pct"/>
-            <w:vAlign w:val="center"/>
-          </w:tcPr>
-          <w:p>
-            <w:pPr>
-              <w:pStyle w:val="Heading5"/>
-            </w:pPr>
-            <w:r>
-              <w:t>Week 9: Deep Learning Foundations</w:t>
-            </w:r>
-            <w:r/>
-          </w:p>
-          <w:p>
-            <w:pPr>
-              <w:pStyle w:val="ListBullet"/>
-            </w:pPr>
-            <w:r>
-              <w:t>Introduction to Neural Networks</w:t>
-            </w:r>
-            <w:r/>
-            <w:r/>
-          </w:p>
-          <w:p>
-            <w:pPr>
-              <w:pStyle w:val="ListBullet"/>
-            </w:pPr>
-            <w:r>
-              <w:t>What are ‘hidden layers’?</w:t>
-            </w:r>
-            <w:r/>
-            <w:r/>
-          </w:p>
-          <w:p>
-            <w:pPr>
-              <w:pStyle w:val="ListBullet"/>
-            </w:pPr>
-            <w:r>
-              <w:t>How can we teach machines to think good?</w:t>
-            </w:r>
-            <w:r/>
-            <w:r/>
-          </w:p>
-          <w:p>
-            <w:pPr>
-              <w:pStyle w:val="ListBullet2"/>
-            </w:pPr>
-            <w:r>
-              <w:t>Training, Test, and Validation Loops</w:t>
-            </w:r>
-            <w:r/>
-            <w:r/>
-          </w:p>
-          <w:p>
-            <w:pPr>
-              <w:pStyle w:val="ListBullet2"/>
-            </w:pPr>
-            <w:r>
-              <w:t>Stochastic Gradient Descent</w:t>
-            </w:r>
-            <w:r/>
-            <w:r/>
-          </w:p>
-          <w:p>
-            <w:pPr>
-              <w:pStyle w:val="ListBullet2"/>
-            </w:pPr>
-            <w:r>
-              <w:t>Backpropagation of the Loss</w:t>
-            </w:r>
-            <w:r/>
-            <w:r/>
-          </w:p>
-          <w:p>
-            <w:pPr>
-              <w:pStyle w:val="ListBullet"/>
-            </w:pPr>
-            <w:r>
-              <w:t>Machine Vision</w:t>
-            </w:r>
-            <w:r/>
-            <w:r/>
-          </w:p>
-          <w:p>
-            <w:pPr>
-              <w:pStyle w:val="ListBullet2"/>
-            </w:pPr>
-            <w:r>
-              <w:t xml:space="preserve">Multilayer Perceptron (MLP) </w:t>
-            </w:r>
-            <w:r/>
-            <w:r/>
-          </w:p>
-          <w:p>
-            <w:pPr>
-              <w:pStyle w:val="ListBullet2"/>
-            </w:pPr>
-            <w:r>
-              <w:t>Convolutional Neural Networks (CNN)</w:t>
-            </w:r>
-            <w:r/>
-          </w:p>
-          <w:p>
-            <w:r/>
-          </w:p>
-          <w:p>
-            <w:r/>
-            <w:r/>
-            <w:r/>
-          </w:p>
-          <w:p>
-            <w:r>
-              <w:rPr>
-                <w:b w:val="0"/>
-                <w:i/>
-              </w:rPr>
-              <w:t>Lab: Continue spam filter? or Work with Sci-kit learn more</w:t>
-            </w:r>
-            <w:r/>
-          </w:p>
-        </w:tc>
-        <w:tc>
-          <w:tcPr>
-            <w:tcW w:w="746" w:type="pct"/>
-            <w:vAlign w:val="center"/>
-          </w:tcPr>
-          <w:p>
-            <w:pPr>
-              <w:ind w:left="-31"/>
-              <w:rPr>
-                <w:rFonts w:cs="Arial"/>
-                <w:sz w:val="20"/>
-                <w:szCs w:val="20"/>
-              </w:rPr>
-            </w:pPr>
-          </w:p>
-          <w:p>
-            <w:r/>
-          </w:p>
-          <w:p>
-            <w:r/>
-          </w:p>
-          <w:p>
-            <w:r/>
-            <w:r/>
-            <w:r/>
-            <w:hyperlink r:id="rId32">
-              <w:r>
-                <w:rPr>
-                  <w:color w:val="0000EE"/>
-                  <w:u w:val="single"/>
-                </w:rPr>
-                <w:t>But what is a neural network?</w:t>
-              </w:r>
-            </w:hyperlink>
-            <w:r/>
-          </w:p>
-          <w:p>
-            <w:r/>
-          </w:p>
-          <w:p>
-            <w:r/>
-            <w:r/>
-            <w:r/>
-            <w:hyperlink r:id="rId33">
-              <w:r>
-                <w:rPr>
-                  <w:color w:val="0000EE"/>
-                  <w:u w:val="single"/>
-                </w:rPr>
-                <w:t>Gradient descent, how neural networks learn</w:t>
-              </w:r>
-            </w:hyperlink>
-            <w:r/>
-          </w:p>
-          <w:p>
-            <w:r/>
-          </w:p>
-          <w:p>
-            <w:r/>
-            <w:r/>
-            <w:r/>
-            <w:hyperlink r:id="rId34">
-              <w:r>
-                <w:rPr>
-                  <w:color w:val="0000EE"/>
-                  <w:u w:val="single"/>
-                </w:rPr>
-                <w:t>What is backpropagation really doing?</w:t>
-              </w:r>
-            </w:hyperlink>
-            <w:r/>
-          </w:p>
-          <w:p>
-            <w:r/>
-          </w:p>
-          <w:p>
-            <w:r/>
-          </w:p>
-          <w:p>
-            <w:r/>
-          </w:p>
-        </w:tc>
-        <w:tc>
-          <w:tcPr>
-            <w:tcW w:w="606" w:type="pct"/>
-            <w:shd w:val="clear" w:color="auto" w:fill="auto"/>
-            <w:vAlign w:val="center"/>
-          </w:tcPr>
-          <w:p>
-            <w:pPr>
-              <w:spacing w:line="276" w:lineRule="auto"/>
-              <w:rPr>
-                <w:rFonts w:cs="Arial"/>
-                <w:sz w:val="20"/>
-                <w:szCs w:val="20"/>
-              </w:rPr>
-            </w:pPr>
-          </w:p>
-        </w:tc>
-        <w:tc>
-          <w:tcPr>
-            <w:tcW w:w="415" w:type="pct"/>
-            <w:shd w:val="clear" w:color="auto" w:fill="auto"/>
-            <w:vAlign w:val="center"/>
-          </w:tcPr>
-          <w:p>
-            <w:pPr>
-              <w:spacing w:line="276" w:lineRule="auto"/>
-              <w:jc w:val="center"/>
-              <w:rPr>
-                <w:rFonts w:cs="Arial"/>
-                <w:sz w:val="20"/>
-                <w:szCs w:val="20"/>
-              </w:rPr>
-            </w:pPr>
-            <w:r>
-              <w:t>2.5</w:t>
-            </w:r>
-          </w:p>
-        </w:tc>
-      </w:tr>
-      <w:tr>
-        <w:trPr>
-          <w:cantSplit/>
-        </w:trPr>
-        <w:tc>
-          <w:tcPr>
-            <w:tcW w:w="589" w:type="pct"/>
-            <w:vAlign w:val="center"/>
-          </w:tcPr>
-          <w:p>
-            <w:pPr>
-              <w:spacing w:line="276" w:lineRule="auto"/>
-              <w:jc w:val="center"/>
-              <w:rPr>
-                <w:rFonts w:cs="Arial"/>
-                <w:sz w:val="20"/>
-                <w:szCs w:val="20"/>
-              </w:rPr>
-            </w:pPr>
-            <w:r>
-              <w:rPr>
-                <w:rFonts w:cs="Arial"/>
-                <w:sz w:val="20"/>
-                <w:szCs w:val="20"/>
-              </w:rPr>
-              <w:t>10</w:t>
-            </w:r>
-          </w:p>
-        </w:tc>
-        <w:tc>
-          <w:tcPr>
-            <w:tcW w:w="272" w:type="pct"/>
-            <w:vAlign w:val="center"/>
-          </w:tcPr>
-          <w:p>
-            <w:pPr>
-              <w:spacing w:line="276" w:lineRule="auto"/>
-              <w:jc w:val="center"/>
-              <w:rPr>
-                <w:rFonts w:cs="Arial"/>
-                <w:sz w:val="20"/>
-                <w:szCs w:val="20"/>
-              </w:rPr>
-            </w:pPr>
-            <w:r>
-              <w:t>4.5</w:t>
-            </w:r>
-          </w:p>
-        </w:tc>
-        <w:tc>
-          <w:tcPr>
-            <w:tcW w:w="406" w:type="pct"/>
-            <w:vAlign w:val="center"/>
-          </w:tcPr>
-          <w:p>
-            <w:pPr>
-              <w:ind w:right="72"/>
-              <w:rPr>
-                <w:rFonts w:cs="Arial"/>
-                <w:b/>
-                <w:sz w:val="20"/>
-                <w:szCs w:val="20"/>
-              </w:rPr>
-            </w:pPr>
-          </w:p>
-        </w:tc>
-        <w:tc>
-          <w:tcPr>
-            <w:tcW w:w="1966" w:type="pct"/>
-            <w:vAlign w:val="center"/>
-          </w:tcPr>
-          <w:p>
-            <w:pPr>
-              <w:pStyle w:val="Heading5"/>
-            </w:pPr>
-            <w:r>
-              <w:t>Week 10: What is a Tensor? And why is it important?</w:t>
-            </w:r>
-            <w:r/>
-          </w:p>
-          <w:p>
-            <w:pPr>
-              <w:pStyle w:val="ListBullet"/>
-            </w:pPr>
-            <w:r>
-              <w:t>Computing Tensors, GPU vs CPU</w:t>
-            </w:r>
-            <w:r/>
-            <w:r/>
-          </w:p>
-          <w:p>
-            <w:pPr>
-              <w:pStyle w:val="ListBullet"/>
-            </w:pPr>
-            <w:r>
-              <w:t>Feature Engineering and Data Preprocessing Techniques</w:t>
-            </w:r>
-            <w:r/>
-            <w:r/>
-          </w:p>
-          <w:p>
-            <w:pPr>
-              <w:pStyle w:val="ListBullet"/>
-            </w:pPr>
-            <w:r>
-              <w:t>Activation functions:</w:t>
-            </w:r>
-            <w:r/>
-          </w:p>
-          <w:p>
-            <w:r/>
-            <w:r/>
-            <w:r/>
-          </w:p>
-          <w:p>
-            <w:r>
-              <w:rPr>
-                <w:b w:val="0"/>
-                <w:i/>
-              </w:rPr>
-              <w:t>Let’s build: A card classifier using pytorch.</w:t>
-            </w:r>
-            <w:r/>
-          </w:p>
-          <w:p>
-            <w:r/>
-            <w:r/>
-            <w:r/>
-          </w:p>
-          <w:p>
-            <w:r>
-              <w:rPr>
-                <w:b w:val="0"/>
-                <w:i/>
-              </w:rPr>
-              <w:t>Term Break</w:t>
-            </w:r>
-            <w:r/>
-          </w:p>
-        </w:tc>
-        <w:tc>
-          <w:tcPr>
-            <w:tcW w:w="746" w:type="pct"/>
-            <w:vAlign w:val="center"/>
-          </w:tcPr>
-          <w:p>
-            <w:pPr>
-              <w:ind w:left="-31"/>
-              <w:rPr>
-                <w:rFonts w:cs="Arial"/>
-                <w:sz w:val="20"/>
-                <w:szCs w:val="20"/>
-              </w:rPr>
-            </w:pPr>
-          </w:p>
-          <w:p>
-            <w:r/>
-          </w:p>
-          <w:p>
-            <w:r/>
-          </w:p>
-          <w:p>
-            <w:r/>
-          </w:p>
-          <w:p>
-            <w:r/>
-            <w:r/>
-            <w:r/>
-            <w:hyperlink r:id="rId35">
-              <w:r>
-                <w:rPr>
-                  <w:color w:val="0000EE"/>
-                  <w:u w:val="single"/>
-                </w:rPr>
-                <w:t>Vectors and Tensors</w:t>
-              </w:r>
-            </w:hyperlink>
-            <w:r/>
-          </w:p>
-          <w:p>
-            <w:r/>
-          </w:p>
-          <w:p>
-            <w:r/>
-            <w:r/>
-            <w:r/>
-            <w:hyperlink r:id="rId36">
-              <w:r>
-                <w:rPr>
-                  <w:color w:val="0000EE"/>
-                  <w:u w:val="single"/>
-                </w:rPr>
-                <w:t>GPU vs CPU Mythbusters</w:t>
-              </w:r>
-            </w:hyperlink>
-            <w:r/>
-          </w:p>
-          <w:p>
-            <w:r/>
-          </w:p>
-          <w:p>
-            <w:r/>
-            <w:r/>
-            <w:r/>
-            <w:hyperlink r:id="rId37">
-              <w:r>
-                <w:rPr>
-                  <w:color w:val="0000EE"/>
-                  <w:u w:val="single"/>
-                </w:rPr>
-                <w:t>Extension: CUDA &amp; NVLink</w:t>
-              </w:r>
-            </w:hyperlink>
-            <w:r/>
-          </w:p>
-          <w:p>
-            <w:r/>
-          </w:p>
-          <w:p>
-            <w:r/>
-            <w:r/>
-            <w:r/>
-            <w:hyperlink r:id="rId38">
-              <w:r>
-                <w:rPr>
-                  <w:color w:val="0000EE"/>
-                  <w:u w:val="single"/>
-                </w:rPr>
-                <w:t>GPU for AI/ML/DL</w:t>
-              </w:r>
-            </w:hyperlink>
-            <w:r/>
-          </w:p>
-          <w:p>
+            <w:r>
+              <w:br/>
+            </w:r>
             <w:r/>
           </w:p>
           <w:p>
@@ -5253,7 +5518,7 @@
             <w:r/>
             <w:r/>
             <w:r/>
-            <w:hyperlink r:id="rId39">
+            <w:hyperlink r:id="rId43">
               <w:r>
                 <w:rPr>
                   <w:color w:val="0000EE"/>
@@ -5262,13 +5527,16 @@
                 <w:t>Build Your First Pytorch Model In Minutes! [Tutorial + Code]</w:t>
               </w:r>
             </w:hyperlink>
-            <w:r/>
-          </w:p>
-          <w:p>
-            <w:r/>
-            <w:r/>
-            <w:r/>
-            <w:hyperlink r:id="rId40">
+            <w:r>
+              <w:br/>
+            </w:r>
+            <w:r/>
+          </w:p>
+          <w:p>
+            <w:r/>
+            <w:r/>
+            <w:r/>
+            <w:hyperlink r:id="rId44">
               <w:r>
                 <w:rPr>
                   <w:color w:val="0000EE"/>
@@ -5277,20 +5545,22 @@
                 <w:t>Kaggle Notebook</w:t>
               </w:r>
             </w:hyperlink>
-            <w:r/>
-          </w:p>
-          <w:p>
-            <w:r/>
-          </w:p>
-          <w:p>
-            <w:r/>
-          </w:p>
-        </w:tc>
-        <w:tc>
-          <w:tcPr>
-            <w:tcW w:w="606" w:type="pct"/>
+            <w:r>
+              <w:br/>
+            </w:r>
+            <w:r/>
+          </w:p>
+          <w:p>
+            <w:r/>
+          </w:p>
+          <w:p>
+            <w:r/>
+          </w:p>
+        </w:tc>
+        <w:tc>
+          <w:tcPr>
+            <w:tcW w:w="1493" w:type="pct"/>
             <w:shd w:val="clear" w:color="auto" w:fill="auto"/>
-            <w:vAlign w:val="center"/>
           </w:tcPr>
           <w:p>
             <w:pPr>
@@ -5302,12 +5572,44 @@
               </w:rPr>
             </w:pPr>
           </w:p>
-        </w:tc>
-        <w:tc>
-          <w:tcPr>
-            <w:tcW w:w="415" w:type="pct"/>
+          <w:p>
+            <w:r/>
+            <w:r/>
+            <w:r/>
+          </w:p>
+          <w:p>
+            <w:r>
+              <w:rPr>
+                <w:b/>
+                <w:i w:val="0"/>
+              </w:rPr>
+              <w:t>"The Girl-Thing Who Went Out for Sushi" by Pat Cadigan</w:t>
+            </w:r>
+            <w:r>
+              <w:t xml:space="preserve"> (2013)</w:t>
+            </w:r>
+          </w:p>
+          <w:p>
+            <w:r/>
+            <w:r/>
+          </w:p>
+          <w:p>
+            <w:pPr>
+              <w:pStyle w:val="ListBullet2"/>
+            </w:pPr>
+            <w:r>
+              <w:t>Set in an environment of body modification and post-humanity, this story looks at AI and transhumanism through the fascinating lens of transformed humans working in space.</w:t>
+            </w:r>
+            <w:r/>
+          </w:p>
+          <w:p>
+            <w:r/>
+          </w:p>
+        </w:tc>
+        <w:tc>
+          <w:tcPr>
+            <w:tcW w:w="184" w:type="pct"/>
             <w:shd w:val="clear" w:color="auto" w:fill="auto"/>
-            <w:vAlign w:val="center"/>
           </w:tcPr>
           <w:p>
             <w:pPr>
@@ -5331,8 +5633,7 @@
         </w:trPr>
         <w:tc>
           <w:tcPr>
-            <w:tcW w:w="589" w:type="pct"/>
-            <w:vAlign w:val="center"/>
+            <w:tcW w:w="336" w:type="pct"/>
           </w:tcPr>
           <w:p>
             <w:pPr>
@@ -5356,8 +5657,7 @@
         </w:tc>
         <w:tc>
           <w:tcPr>
-            <w:tcW w:w="272" w:type="pct"/>
-            <w:vAlign w:val="center"/>
+            <w:tcW w:w="187" w:type="pct"/>
           </w:tcPr>
           <w:p>
             <w:pPr>
@@ -5376,8 +5676,7 @@
         </w:tc>
         <w:tc>
           <w:tcPr>
-            <w:tcW w:w="406" w:type="pct"/>
-            <w:vAlign w:val="center"/>
+            <w:tcW w:w="373" w:type="pct"/>
           </w:tcPr>
           <w:p>
             <w:pPr>
@@ -5393,8 +5692,7 @@
         </w:tc>
         <w:tc>
           <w:tcPr>
-            <w:tcW w:w="1966" w:type="pct"/>
-            <w:vAlign w:val="center"/>
+            <w:tcW w:w="1541" w:type="pct"/>
           </w:tcPr>
           <w:p>
             <w:pPr>
@@ -5457,8 +5755,7 @@
         </w:tc>
         <w:tc>
           <w:tcPr>
-            <w:tcW w:w="746" w:type="pct"/>
-            <w:vAlign w:val="center"/>
+            <w:tcW w:w="886" w:type="pct"/>
           </w:tcPr>
           <w:p>
             <w:pPr>
@@ -5480,7 +5777,7 @@
             <w:r/>
             <w:r/>
             <w:r/>
-            <w:hyperlink r:id="rId41">
+            <w:hyperlink r:id="rId45">
               <w:r>
                 <w:rPr>
                   <w:color w:val="0000EE"/>
@@ -5489,6 +5786,9 @@
                 <w:t>CRISP-DM in 5 mins</w:t>
               </w:r>
             </w:hyperlink>
+            <w:r>
+              <w:br/>
+            </w:r>
             <w:r/>
           </w:p>
           <w:p>
@@ -5506,7 +5806,7 @@
             <w:r/>
             <w:r/>
             <w:r/>
-            <w:hyperlink r:id="rId42">
+            <w:hyperlink r:id="rId46">
               <w:r>
                 <w:rPr>
                   <w:color w:val="0000EE"/>
@@ -5515,16 +5815,19 @@
                 <w:t>Crisp-DM (Data Science Process Alliance)</w:t>
               </w:r>
             </w:hyperlink>
-            <w:r/>
-          </w:p>
-          <w:p>
-            <w:r/>
-          </w:p>
-          <w:p>
-            <w:r/>
-            <w:r/>
-            <w:r/>
-            <w:hyperlink r:id="rId43">
+            <w:r>
+              <w:br/>
+            </w:r>
+            <w:r/>
+          </w:p>
+          <w:p>
+            <w:r/>
+          </w:p>
+          <w:p>
+            <w:r/>
+            <w:r/>
+            <w:r/>
+            <w:hyperlink r:id="rId47">
               <w:r>
                 <w:rPr>
                   <w:color w:val="0000EE"/>
@@ -5533,16 +5836,19 @@
                 <w:t>Crisp-DM IBM</w:t>
               </w:r>
             </w:hyperlink>
-            <w:r/>
-          </w:p>
-          <w:p>
-            <w:r/>
-          </w:p>
-          <w:p>
-            <w:r/>
-            <w:r/>
-            <w:r/>
-            <w:hyperlink r:id="rId44">
+            <w:r>
+              <w:br/>
+            </w:r>
+            <w:r/>
+          </w:p>
+          <w:p>
+            <w:r/>
+          </w:p>
+          <w:p>
+            <w:r/>
+            <w:r/>
+            <w:r/>
+            <w:hyperlink r:id="rId48">
               <w:r>
                 <w:rPr>
                   <w:color w:val="0000EE"/>
@@ -5551,6 +5857,9 @@
                 <w:t>Crisp-DM O'Reilly</w:t>
               </w:r>
             </w:hyperlink>
+            <w:r>
+              <w:br/>
+            </w:r>
             <w:r/>
           </w:p>
           <w:p>
@@ -5571,7 +5880,7 @@
             <w:r/>
             <w:r/>
             <w:r/>
-            <w:hyperlink r:id="rId45">
+            <w:hyperlink r:id="rId49">
               <w:r>
                 <w:rPr>
                   <w:color w:val="0000EE"/>
@@ -5580,26 +5889,28 @@
                 <w:t>The ML Process</w:t>
               </w:r>
             </w:hyperlink>
-            <w:r/>
-          </w:p>
-          <w:p>
-            <w:r/>
-          </w:p>
-          <w:p>
-            <w:r/>
-          </w:p>
-          <w:p>
-            <w:r/>
-          </w:p>
-          <w:p>
-            <w:r/>
-          </w:p>
-        </w:tc>
-        <w:tc>
-          <w:tcPr>
-            <w:tcW w:w="606" w:type="pct"/>
+            <w:r>
+              <w:br/>
+            </w:r>
+            <w:r/>
+          </w:p>
+          <w:p>
+            <w:r/>
+          </w:p>
+          <w:p>
+            <w:r/>
+          </w:p>
+          <w:p>
+            <w:r/>
+          </w:p>
+          <w:p>
+            <w:r/>
+          </w:p>
+        </w:tc>
+        <w:tc>
+          <w:tcPr>
+            <w:tcW w:w="1493" w:type="pct"/>
             <w:shd w:val="clear" w:color="auto" w:fill="auto"/>
-            <w:vAlign w:val="center"/>
           </w:tcPr>
           <w:p>
             <w:pPr>
@@ -5611,12 +5922,44 @@
               </w:rPr>
             </w:pPr>
           </w:p>
-        </w:tc>
-        <w:tc>
-          <w:tcPr>
-            <w:tcW w:w="415" w:type="pct"/>
+          <w:p>
+            <w:r/>
+            <w:r/>
+            <w:r/>
+          </w:p>
+          <w:p>
+            <w:r>
+              <w:rPr>
+                <w:b/>
+                <w:i w:val="0"/>
+              </w:rPr>
+              <w:t>"Eliot Wrote" by Nancy Kress</w:t>
+            </w:r>
+            <w:r>
+              <w:t xml:space="preserve"> (2008)</w:t>
+            </w:r>
+            <w:r/>
+          </w:p>
+          <w:p>
+            <w:pPr>
+              <w:pStyle w:val="ListBullet2"/>
+            </w:pPr>
+            <w:r>
+              <w:t>This story focuses on an AI developed to replicate the literary style of T.S. Eliot, examining the possibilities and limits of AI in creative endeavors.</w:t>
+            </w:r>
+            <w:r/>
+          </w:p>
+          <w:p>
+            <w:r/>
+          </w:p>
+          <w:p>
+            <w:r/>
+          </w:p>
+        </w:tc>
+        <w:tc>
+          <w:tcPr>
+            <w:tcW w:w="184" w:type="pct"/>
             <w:shd w:val="clear" w:color="auto" w:fill="auto"/>
-            <w:vAlign w:val="center"/>
           </w:tcPr>
           <w:p>
             <w:pPr>
@@ -5640,8 +5983,7 @@
         </w:trPr>
         <w:tc>
           <w:tcPr>
-            <w:tcW w:w="589" w:type="pct"/>
-            <w:vAlign w:val="center"/>
+            <w:tcW w:w="336" w:type="pct"/>
           </w:tcPr>
           <w:p>
             <w:pPr>
@@ -5665,8 +6007,7 @@
         </w:tc>
         <w:tc>
           <w:tcPr>
-            <w:tcW w:w="272" w:type="pct"/>
-            <w:vAlign w:val="center"/>
+            <w:tcW w:w="187" w:type="pct"/>
           </w:tcPr>
           <w:p>
             <w:pPr>
@@ -5685,8 +6026,7 @@
         </w:tc>
         <w:tc>
           <w:tcPr>
-            <w:tcW w:w="406" w:type="pct"/>
-            <w:vAlign w:val="center"/>
+            <w:tcW w:w="373" w:type="pct"/>
           </w:tcPr>
           <w:p>
             <w:pPr>
@@ -5702,8 +6042,7 @@
         </w:tc>
         <w:tc>
           <w:tcPr>
-            <w:tcW w:w="1966" w:type="pct"/>
-            <w:vAlign w:val="center"/>
+            <w:tcW w:w="1541" w:type="pct"/>
           </w:tcPr>
           <w:p>
             <w:pPr>
@@ -5751,8 +6090,7 @@
         </w:tc>
         <w:tc>
           <w:tcPr>
-            <w:tcW w:w="746" w:type="pct"/>
-            <w:vAlign w:val="center"/>
+            <w:tcW w:w="886" w:type="pct"/>
           </w:tcPr>
           <w:p>
             <w:pPr>
@@ -5774,7 +6112,7 @@
             <w:r/>
             <w:r/>
             <w:r/>
-            <w:hyperlink r:id="rId46">
+            <w:hyperlink r:id="rId50">
               <w:r>
                 <w:rPr>
                   <w:color w:val="0000EE"/>
@@ -5783,16 +6121,19 @@
                 <w:t>Transformers</w:t>
               </w:r>
             </w:hyperlink>
-            <w:r/>
-          </w:p>
-          <w:p>
-            <w:r/>
-          </w:p>
-          <w:p>
-            <w:r/>
-            <w:r/>
-            <w:r/>
-            <w:hyperlink r:id="rId47">
+            <w:r>
+              <w:br/>
+            </w:r>
+            <w:r/>
+          </w:p>
+          <w:p>
+            <w:r/>
+          </w:p>
+          <w:p>
+            <w:r/>
+            <w:r/>
+            <w:r/>
+            <w:hyperlink r:id="rId51">
               <w:r>
                 <w:rPr>
                   <w:color w:val="0000EE"/>
@@ -5801,6 +6142,9 @@
                 <w:t>Attention Visually Explained</w:t>
               </w:r>
             </w:hyperlink>
+            <w:r>
+              <w:br/>
+            </w:r>
             <w:r/>
           </w:p>
           <w:p>
@@ -5824,7 +6168,7 @@
             <w:r/>
             <w:r/>
             <w:r/>
-            <w:hyperlink r:id="rId48">
+            <w:hyperlink r:id="rId52">
               <w:r>
                 <w:rPr>
                   <w:color w:val="0000EE"/>
@@ -5833,19 +6177,22 @@
                 <w:t>Attention is all you need!</w:t>
               </w:r>
             </w:hyperlink>
-            <w:r/>
-          </w:p>
-          <w:p>
-            <w:r/>
-          </w:p>
-          <w:p>
-            <w:r/>
-          </w:p>
-          <w:p>
-            <w:r/>
-            <w:r/>
-            <w:r/>
-            <w:hyperlink r:id="rId49">
+            <w:r>
+              <w:br/>
+            </w:r>
+            <w:r/>
+          </w:p>
+          <w:p>
+            <w:r/>
+          </w:p>
+          <w:p>
+            <w:r/>
+          </w:p>
+          <w:p>
+            <w:r/>
+            <w:r/>
+            <w:r/>
+            <w:hyperlink r:id="rId53">
               <w:r>
                 <w:rPr>
                   <w:color w:val="0000EE"/>
@@ -5854,20 +6201,22 @@
                 <w:t>Efficient Estimation of Word Representations in Vector Space</w:t>
               </w:r>
             </w:hyperlink>
-            <w:r/>
-          </w:p>
-          <w:p>
-            <w:r/>
-          </w:p>
-          <w:p>
-            <w:r/>
-          </w:p>
-        </w:tc>
-        <w:tc>
-          <w:tcPr>
-            <w:tcW w:w="606" w:type="pct"/>
+            <w:r>
+              <w:br/>
+            </w:r>
+            <w:r/>
+          </w:p>
+          <w:p>
+            <w:r/>
+          </w:p>
+          <w:p>
+            <w:r/>
+          </w:p>
+        </w:tc>
+        <w:tc>
+          <w:tcPr>
+            <w:tcW w:w="1493" w:type="pct"/>
             <w:shd w:val="clear" w:color="auto" w:fill="auto"/>
-            <w:vAlign w:val="center"/>
           </w:tcPr>
           <w:p>
             <w:pPr>
@@ -5879,12 +6228,44 @@
               </w:rPr>
             </w:pPr>
           </w:p>
-        </w:tc>
-        <w:tc>
-          <w:tcPr>
-            <w:tcW w:w="415" w:type="pct"/>
+          <w:p>
+            <w:r/>
+            <w:r/>
+            <w:r/>
+          </w:p>
+          <w:p>
+            <w:r>
+              <w:rPr>
+                <w:b/>
+                <w:i w:val="0"/>
+              </w:rPr>
+              <w:t>"For a Breath I Tarry" by Roger Zelazny</w:t>
+            </w:r>
+            <w:r>
+              <w:t xml:space="preserve"> (1966)</w:t>
+            </w:r>
+            <w:r/>
+          </w:p>
+          <w:p>
+            <w:pPr>
+              <w:pStyle w:val="ListBullet2"/>
+            </w:pPr>
+            <w:r>
+              <w:t>Set in a post-human world, it follows an AI’s quest to become human and explores deeply philosophical themes of identity and existence.</w:t>
+            </w:r>
+            <w:r/>
+          </w:p>
+          <w:p>
+            <w:r/>
+          </w:p>
+          <w:p>
+            <w:r/>
+          </w:p>
+        </w:tc>
+        <w:tc>
+          <w:tcPr>
+            <w:tcW w:w="184" w:type="pct"/>
             <w:shd w:val="clear" w:color="auto" w:fill="auto"/>
-            <w:vAlign w:val="center"/>
           </w:tcPr>
           <w:p>
             <w:pPr>
@@ -5908,8 +6289,7 @@
         </w:trPr>
         <w:tc>
           <w:tcPr>
-            <w:tcW w:w="589" w:type="pct"/>
-            <w:vAlign w:val="center"/>
+            <w:tcW w:w="336" w:type="pct"/>
           </w:tcPr>
           <w:p>
             <w:pPr>
@@ -5933,8 +6313,7 @@
         </w:tc>
         <w:tc>
           <w:tcPr>
-            <w:tcW w:w="272" w:type="pct"/>
-            <w:vAlign w:val="center"/>
+            <w:tcW w:w="187" w:type="pct"/>
           </w:tcPr>
           <w:p>
             <w:pPr>
@@ -5953,8 +6332,7 @@
         </w:tc>
         <w:tc>
           <w:tcPr>
-            <w:tcW w:w="406" w:type="pct"/>
-            <w:vAlign w:val="center"/>
+            <w:tcW w:w="373" w:type="pct"/>
           </w:tcPr>
           <w:p>
             <w:pPr>
@@ -5970,8 +6348,7 @@
         </w:tc>
         <w:tc>
           <w:tcPr>
-            <w:tcW w:w="1966" w:type="pct"/>
-            <w:vAlign w:val="center"/>
+            <w:tcW w:w="1541" w:type="pct"/>
           </w:tcPr>
           <w:p>
             <w:pPr>
@@ -6014,8 +6391,7 @@
         </w:tc>
         <w:tc>
           <w:tcPr>
-            <w:tcW w:w="746" w:type="pct"/>
-            <w:vAlign w:val="center"/>
+            <w:tcW w:w="886" w:type="pct"/>
           </w:tcPr>
           <w:p>
             <w:pPr>
@@ -6037,7 +6413,7 @@
             <w:r/>
             <w:r/>
             <w:r/>
-            <w:hyperlink r:id="rId50">
+            <w:hyperlink r:id="rId54">
               <w:r>
                 <w:rPr>
                   <w:color w:val="0000EE"/>
@@ -6046,6 +6422,9 @@
                 <w:t>Explanation of 'decoder only' Transformers</w:t>
               </w:r>
             </w:hyperlink>
+            <w:r>
+              <w:br/>
+            </w:r>
             <w:r/>
           </w:p>
           <w:p>
@@ -6060,7 +6439,7 @@
             <w:r/>
             <w:r/>
             <w:r/>
-            <w:hyperlink r:id="rId51">
+            <w:hyperlink r:id="rId55">
               <w:r>
                 <w:rPr>
                   <w:color w:val="0000EE"/>
@@ -6069,20 +6448,22 @@
                 <w:t>LoRA: Low-Rank Adaptation of Large Language Models</w:t>
               </w:r>
             </w:hyperlink>
-            <w:r/>
-          </w:p>
-          <w:p>
-            <w:r/>
-          </w:p>
-          <w:p>
-            <w:r/>
-          </w:p>
-        </w:tc>
-        <w:tc>
-          <w:tcPr>
-            <w:tcW w:w="606" w:type="pct"/>
+            <w:r>
+              <w:br/>
+            </w:r>
+            <w:r/>
+          </w:p>
+          <w:p>
+            <w:r/>
+          </w:p>
+          <w:p>
+            <w:r/>
+          </w:p>
+        </w:tc>
+        <w:tc>
+          <w:tcPr>
+            <w:tcW w:w="1493" w:type="pct"/>
             <w:shd w:val="clear" w:color="auto" w:fill="auto"/>
-            <w:vAlign w:val="center"/>
           </w:tcPr>
           <w:p>
             <w:pPr>
@@ -6094,12 +6475,103 @@
               </w:rPr>
             </w:pPr>
           </w:p>
-        </w:tc>
-        <w:tc>
-          <w:tcPr>
-            <w:tcW w:w="415" w:type="pct"/>
+          <w:p>
+            <w:r/>
+            <w:r/>
+            <w:r/>
+          </w:p>
+          <w:p>
+            <w:r>
+              <w:rPr>
+                <w:b/>
+                <w:i w:val="0"/>
+              </w:rPr>
+              <w:t>"Coming of Age in Karhide" by Ursula K. Le Guin</w:t>
+            </w:r>
+            <w:r>
+              <w:t xml:space="preserve"> (1995)</w:t>
+            </w:r>
+            <w:r/>
+          </w:p>
+          <w:p>
+            <w:pPr>
+              <w:pStyle w:val="ListBullet3"/>
+            </w:pPr>
+            <w:r>
+              <w:t>Although it includes broader themes, the perspective on societal evolution with AI-environment integration is relevant and enriches discussions about AI in different cultural contexts.</w:t>
+            </w:r>
+            <w:r/>
+          </w:p>
+          <w:p>
+            <w:r/>
+          </w:p>
+          <w:p>
+            <w:r>
+              <w:t>Further Reading:</w:t>
+            </w:r>
+          </w:p>
+          <w:p>
+            <w:r/>
+            <w:r/>
+            <w:r/>
+            <w:hyperlink r:id="rId56">
+              <w:r>
+                <w:rPr>
+                  <w:color w:val="0000EE"/>
+                  <w:u w:val="single"/>
+                </w:rPr>
+                <w:t>Arthur C. Clarke, 2001: A Space Odyssey</w:t>
+              </w:r>
+            </w:hyperlink>
+            <w:r>
+              <w:br/>
+            </w:r>
+            <w:r/>
+            <w:r/>
+            <w:r/>
+            <w:hyperlink r:id="rId57">
+              <w:r>
+                <w:rPr>
+                  <w:color w:val="0000EE"/>
+                  <w:u w:val="single"/>
+                </w:rPr>
+                <w:t>Philip K. Dick, Do Androids Dream of Electric Sheep?</w:t>
+              </w:r>
+            </w:hyperlink>
+            <w:r>
+              <w:br/>
+            </w:r>
+            <w:r/>
+            <w:r/>
+            <w:r/>
+            <w:hyperlink r:id="rId58">
+              <w:r>
+                <w:rPr>
+                  <w:color w:val="0000EE"/>
+                  <w:u w:val="single"/>
+                </w:rPr>
+                <w:t>Neuromancer</w:t>
+              </w:r>
+            </w:hyperlink>
+            <w:r>
+              <w:br/>
+            </w:r>
+            <w:r/>
+          </w:p>
+          <w:p>
+            <w:r/>
+          </w:p>
+          <w:p>
+            <w:r/>
+          </w:p>
+          <w:p>
+            <w:r/>
+          </w:p>
+        </w:tc>
+        <w:tc>
+          <w:tcPr>
+            <w:tcW w:w="184" w:type="pct"/>
             <w:shd w:val="clear" w:color="auto" w:fill="auto"/>
-            <w:vAlign w:val="center"/>
           </w:tcPr>
           <w:p>
             <w:pPr>
@@ -6123,8 +6595,7 @@
         </w:trPr>
         <w:tc>
           <w:tcPr>
-            <w:tcW w:w="589" w:type="pct"/>
-            <w:vAlign w:val="center"/>
+            <w:tcW w:w="336" w:type="pct"/>
           </w:tcPr>
           <w:p>
             <w:pPr>
@@ -6148,8 +6619,7 @@
         </w:tc>
         <w:tc>
           <w:tcPr>
-            <w:tcW w:w="272" w:type="pct"/>
-            <w:vAlign w:val="center"/>
+            <w:tcW w:w="187" w:type="pct"/>
           </w:tcPr>
           <w:p>
             <w:pPr>
@@ -6168,8 +6638,7 @@
         </w:tc>
         <w:tc>
           <w:tcPr>
-            <w:tcW w:w="406" w:type="pct"/>
-            <w:vAlign w:val="center"/>
+            <w:tcW w:w="373" w:type="pct"/>
           </w:tcPr>
           <w:p>
             <w:pPr>
@@ -6185,8 +6654,7 @@
         </w:tc>
         <w:tc>
           <w:tcPr>
-            <w:tcW w:w="1966" w:type="pct"/>
-            <w:vAlign w:val="center"/>
+            <w:tcW w:w="1541" w:type="pct"/>
           </w:tcPr>
           <w:p>
             <w:pPr>
@@ -6209,8 +6677,7 @@
         </w:tc>
         <w:tc>
           <w:tcPr>
-            <w:tcW w:w="746" w:type="pct"/>
-            <w:vAlign w:val="center"/>
+            <w:tcW w:w="886" w:type="pct"/>
           </w:tcPr>
           <w:p>
             <w:pPr>
@@ -6243,9 +6710,8 @@
         </w:tc>
         <w:tc>
           <w:tcPr>
-            <w:tcW w:w="606" w:type="pct"/>
+            <w:tcW w:w="1493" w:type="pct"/>
             <w:shd w:val="clear" w:color="auto" w:fill="auto"/>
-            <w:vAlign w:val="center"/>
           </w:tcPr>
           <w:p>
             <w:pPr>
@@ -6257,12 +6723,76 @@
               </w:rPr>
             </w:pPr>
           </w:p>
-        </w:tc>
-        <w:tc>
-          <w:tcPr>
-            <w:tcW w:w="415" w:type="pct"/>
+          <w:p>
+            <w:r/>
+          </w:p>
+          <w:p>
+            <w:r>
+              <w:t>Read this relevant series of essays from ex-OpenAI superalignment expert to ground our broader readings in current events and advances. Worth reading, but worth reading critically!</w:t>
+            </w:r>
+          </w:p>
+          <w:p>
+            <w:r/>
+            <w:r/>
+            <w:r/>
+            <w:hyperlink r:id="rId59">
+              <w:r>
+                <w:rPr>
+                  <w:color w:val="0000EE"/>
+                  <w:u w:val="single"/>
+                </w:rPr>
+                <w:t>"SITUATIONAL AWARENESS: The Decade Ahead by Leopold Aschenbrenner, June 2024"</w:t>
+              </w:r>
+            </w:hyperlink>
+            <w:r>
+              <w:br/>
+            </w:r>
+            <w:r/>
+          </w:p>
+          <w:p>
+            <w:r/>
+            <w:r/>
+            <w:r/>
+            <w:hyperlink r:id="rId59">
+              <w:r>
+                <w:rPr>
+                  <w:color w:val="0000EE"/>
+                  <w:u w:val="single"/>
+                </w:rPr>
+                <w:t>Introduction</w:t>
+              </w:r>
+            </w:hyperlink>
+            <w:r>
+              <w:br/>
+            </w:r>
+            <w:r/>
+            <w:r/>
+            <w:r/>
+            <w:hyperlink r:id="rId60">
+              <w:r>
+                <w:rPr>
+                  <w:color w:val="0000EE"/>
+                  <w:u w:val="single"/>
+                </w:rPr>
+                <w:t>I. From GPT-4 to AGI: Counting the OOMs</w:t>
+              </w:r>
+            </w:hyperlink>
+            <w:r>
+              <w:br/>
+            </w:r>
+            <w:r/>
+          </w:p>
+          <w:p>
+            <w:r/>
+          </w:p>
+          <w:p>
+            <w:r/>
+          </w:p>
+        </w:tc>
+        <w:tc>
+          <w:tcPr>
+            <w:tcW w:w="184" w:type="pct"/>
             <w:shd w:val="clear" w:color="auto" w:fill="auto"/>
-            <w:vAlign w:val="center"/>
           </w:tcPr>
           <w:p>
             <w:pPr>
@@ -6286,8 +6816,7 @@
         </w:trPr>
         <w:tc>
           <w:tcPr>
-            <w:tcW w:w="589" w:type="pct"/>
-            <w:vAlign w:val="center"/>
+            <w:tcW w:w="336" w:type="pct"/>
           </w:tcPr>
           <w:p>
             <w:pPr>
@@ -6311,8 +6840,7 @@
         </w:tc>
         <w:tc>
           <w:tcPr>
-            <w:tcW w:w="272" w:type="pct"/>
-            <w:vAlign w:val="center"/>
+            <w:tcW w:w="187" w:type="pct"/>
           </w:tcPr>
           <w:p>
             <w:pPr>
@@ -6331,8 +6859,7 @@
         </w:tc>
         <w:tc>
           <w:tcPr>
-            <w:tcW w:w="406" w:type="pct"/>
-            <w:vAlign w:val="center"/>
+            <w:tcW w:w="373" w:type="pct"/>
           </w:tcPr>
           <w:p>
             <w:pPr>
@@ -6397,8 +6924,7 @@
         </w:tc>
         <w:tc>
           <w:tcPr>
-            <w:tcW w:w="1966" w:type="pct"/>
-            <w:vAlign w:val="center"/>
+            <w:tcW w:w="1541" w:type="pct"/>
           </w:tcPr>
           <w:p>
             <w:pPr>
@@ -6421,8 +6947,7 @@
         </w:tc>
         <w:tc>
           <w:tcPr>
-            <w:tcW w:w="746" w:type="pct"/>
-            <w:vAlign w:val="center"/>
+            <w:tcW w:w="886" w:type="pct"/>
           </w:tcPr>
           <w:p>
             <w:pPr>
@@ -6455,9 +6980,8 @@
         </w:tc>
         <w:tc>
           <w:tcPr>
-            <w:tcW w:w="606" w:type="pct"/>
+            <w:tcW w:w="1493" w:type="pct"/>
             <w:shd w:val="clear" w:color="auto" w:fill="auto"/>
-            <w:vAlign w:val="center"/>
           </w:tcPr>
           <w:p>
             <w:pPr>
@@ -6469,12 +6993,38 @@
               </w:rPr>
             </w:pPr>
           </w:p>
-        </w:tc>
-        <w:tc>
-          <w:tcPr>
-            <w:tcW w:w="415" w:type="pct"/>
+          <w:p>
+            <w:r/>
+            <w:r/>
+            <w:r/>
+            <w:hyperlink r:id="rId61">
+              <w:r>
+                <w:rPr>
+                  <w:color w:val="0000EE"/>
+                  <w:u w:val="single"/>
+                </w:rPr>
+                <w:t>II. From AGI to Superintelligence: the Intelligence Explosion</w:t>
+              </w:r>
+            </w:hyperlink>
+            <w:r>
+              <w:br/>
+            </w:r>
+            <w:r/>
+          </w:p>
+          <w:p>
+            <w:r/>
+          </w:p>
+          <w:p>
+            <w:r/>
+          </w:p>
+          <w:p>
+            <w:r/>
+          </w:p>
+        </w:tc>
+        <w:tc>
+          <w:tcPr>
+            <w:tcW w:w="184" w:type="pct"/>
             <w:shd w:val="clear" w:color="auto" w:fill="auto"/>
-            <w:vAlign w:val="center"/>
           </w:tcPr>
           <w:p>
             <w:pPr>
@@ -6498,8 +7048,7 @@
         </w:trPr>
         <w:tc>
           <w:tcPr>
-            <w:tcW w:w="589" w:type="pct"/>
-            <w:vAlign w:val="center"/>
+            <w:tcW w:w="336" w:type="pct"/>
           </w:tcPr>
           <w:p>
             <w:pPr>
@@ -6523,8 +7072,7 @@
         </w:tc>
         <w:tc>
           <w:tcPr>
-            <w:tcW w:w="272" w:type="pct"/>
-            <w:vAlign w:val="center"/>
+            <w:tcW w:w="187" w:type="pct"/>
           </w:tcPr>
           <w:p>
             <w:pPr>
@@ -6543,8 +7091,7 @@
         </w:tc>
         <w:tc>
           <w:tcPr>
-            <w:tcW w:w="406" w:type="pct"/>
-            <w:vAlign w:val="center"/>
+            <w:tcW w:w="373" w:type="pct"/>
           </w:tcPr>
           <w:p>
             <w:pPr>
@@ -6602,8 +7149,7 @@
         </w:tc>
         <w:tc>
           <w:tcPr>
-            <w:tcW w:w="1966" w:type="pct"/>
-            <w:vAlign w:val="center"/>
+            <w:tcW w:w="1541" w:type="pct"/>
           </w:tcPr>
           <w:p>
             <w:pPr>
@@ -6626,8 +7172,7 @@
         </w:tc>
         <w:tc>
           <w:tcPr>
-            <w:tcW w:w="746" w:type="pct"/>
-            <w:vAlign w:val="center"/>
+            <w:tcW w:w="886" w:type="pct"/>
           </w:tcPr>
           <w:p>
             <w:pPr>
@@ -6660,9 +7205,8 @@
         </w:tc>
         <w:tc>
           <w:tcPr>
-            <w:tcW w:w="606" w:type="pct"/>
+            <w:tcW w:w="1493" w:type="pct"/>
             <w:shd w:val="clear" w:color="auto" w:fill="auto"/>
-            <w:vAlign w:val="center"/>
           </w:tcPr>
           <w:p>
             <w:pPr>
@@ -6674,12 +7218,38 @@
               </w:rPr>
             </w:pPr>
           </w:p>
-        </w:tc>
-        <w:tc>
-          <w:tcPr>
-            <w:tcW w:w="415" w:type="pct"/>
+          <w:p>
+            <w:r/>
+            <w:r/>
+            <w:r/>
+            <w:hyperlink r:id="rId62">
+              <w:r>
+                <w:rPr>
+                  <w:color w:val="0000EE"/>
+                  <w:u w:val="single"/>
+                </w:rPr>
+                <w:t>IIIa. Racing to the Trillion-Dollar Cluster</w:t>
+              </w:r>
+            </w:hyperlink>
+            <w:r>
+              <w:br/>
+            </w:r>
+            <w:r/>
+          </w:p>
+          <w:p>
+            <w:r/>
+          </w:p>
+          <w:p>
+            <w:r/>
+          </w:p>
+          <w:p>
+            <w:r/>
+          </w:p>
+        </w:tc>
+        <w:tc>
+          <w:tcPr>
+            <w:tcW w:w="184" w:type="pct"/>
             <w:shd w:val="clear" w:color="auto" w:fill="auto"/>
-            <w:vAlign w:val="center"/>
           </w:tcPr>
           <w:p>
             <w:pPr>
@@ -6703,8 +7273,7 @@
         </w:trPr>
         <w:tc>
           <w:tcPr>
-            <w:tcW w:w="589" w:type="pct"/>
-            <w:vAlign w:val="center"/>
+            <w:tcW w:w="336" w:type="pct"/>
           </w:tcPr>
           <w:p>
             <w:pPr>
@@ -6728,8 +7297,7 @@
         </w:tc>
         <w:tc>
           <w:tcPr>
-            <w:tcW w:w="272" w:type="pct"/>
-            <w:vAlign w:val="center"/>
+            <w:tcW w:w="187" w:type="pct"/>
           </w:tcPr>
           <w:p>
             <w:pPr>
@@ -6748,8 +7316,7 @@
         </w:tc>
         <w:tc>
           <w:tcPr>
-            <w:tcW w:w="406" w:type="pct"/>
-            <w:vAlign w:val="center"/>
+            <w:tcW w:w="373" w:type="pct"/>
           </w:tcPr>
           <w:p>
             <w:pPr>
@@ -6814,8 +7381,7 @@
         </w:tc>
         <w:tc>
           <w:tcPr>
-            <w:tcW w:w="1966" w:type="pct"/>
-            <w:vAlign w:val="center"/>
+            <w:tcW w:w="1541" w:type="pct"/>
           </w:tcPr>
           <w:p>
             <w:pPr>
@@ -6838,8 +7404,7 @@
         </w:tc>
         <w:tc>
           <w:tcPr>
-            <w:tcW w:w="746" w:type="pct"/>
-            <w:vAlign w:val="center"/>
+            <w:tcW w:w="886" w:type="pct"/>
           </w:tcPr>
           <w:p>
             <w:pPr>
@@ -6872,9 +7437,8 @@
         </w:tc>
         <w:tc>
           <w:tcPr>
-            <w:tcW w:w="606" w:type="pct"/>
+            <w:tcW w:w="1493" w:type="pct"/>
             <w:shd w:val="clear" w:color="auto" w:fill="auto"/>
-            <w:vAlign w:val="center"/>
           </w:tcPr>
           <w:p>
             <w:pPr>
@@ -6886,12 +7450,38 @@
               </w:rPr>
             </w:pPr>
           </w:p>
-        </w:tc>
-        <w:tc>
-          <w:tcPr>
-            <w:tcW w:w="415" w:type="pct"/>
+          <w:p>
+            <w:r/>
+            <w:r/>
+            <w:r/>
+            <w:hyperlink r:id="rId63">
+              <w:r>
+                <w:rPr>
+                  <w:color w:val="0000EE"/>
+                  <w:u w:val="single"/>
+                </w:rPr>
+                <w:t>IIIb. Lock Down the Labs: Security for AGI</w:t>
+              </w:r>
+            </w:hyperlink>
+            <w:r>
+              <w:br/>
+            </w:r>
+            <w:r/>
+          </w:p>
+          <w:p>
+            <w:r/>
+          </w:p>
+          <w:p>
+            <w:r/>
+          </w:p>
+          <w:p>
+            <w:r/>
+          </w:p>
+        </w:tc>
+        <w:tc>
+          <w:tcPr>
+            <w:tcW w:w="184" w:type="pct"/>
             <w:shd w:val="clear" w:color="auto" w:fill="auto"/>
-            <w:vAlign w:val="center"/>
           </w:tcPr>
           <w:p>
             <w:pPr>
@@ -6915,8 +7505,7 @@
         </w:trPr>
         <w:tc>
           <w:tcPr>
-            <w:tcW w:w="589" w:type="pct"/>
-            <w:vAlign w:val="center"/>
+            <w:tcW w:w="336" w:type="pct"/>
           </w:tcPr>
           <w:p>
             <w:pPr>
@@ -6940,8 +7529,7 @@
         </w:tc>
         <w:tc>
           <w:tcPr>
-            <w:tcW w:w="272" w:type="pct"/>
-            <w:vAlign w:val="center"/>
+            <w:tcW w:w="187" w:type="pct"/>
           </w:tcPr>
           <w:p>
             <w:pPr>
@@ -6960,8 +7548,7 @@
         </w:tc>
         <w:tc>
           <w:tcPr>
-            <w:tcW w:w="406" w:type="pct"/>
-            <w:vAlign w:val="center"/>
+            <w:tcW w:w="373" w:type="pct"/>
           </w:tcPr>
           <w:p>
             <w:pPr>
@@ -7002,8 +7589,7 @@
         </w:tc>
         <w:tc>
           <w:tcPr>
-            <w:tcW w:w="1966" w:type="pct"/>
-            <w:vAlign w:val="center"/>
+            <w:tcW w:w="1541" w:type="pct"/>
           </w:tcPr>
           <w:p>
             <w:pPr>
@@ -7026,8 +7612,7 @@
         </w:tc>
         <w:tc>
           <w:tcPr>
-            <w:tcW w:w="746" w:type="pct"/>
-            <w:vAlign w:val="center"/>
+            <w:tcW w:w="886" w:type="pct"/>
           </w:tcPr>
           <w:p>
             <w:pPr>
@@ -7060,9 +7645,8 @@
         </w:tc>
         <w:tc>
           <w:tcPr>
-            <w:tcW w:w="606" w:type="pct"/>
+            <w:tcW w:w="1493" w:type="pct"/>
             <w:shd w:val="clear" w:color="auto" w:fill="auto"/>
-            <w:vAlign w:val="center"/>
           </w:tcPr>
           <w:p>
             <w:pPr>
@@ -7074,12 +7658,38 @@
               </w:rPr>
             </w:pPr>
           </w:p>
-        </w:tc>
-        <w:tc>
-          <w:tcPr>
-            <w:tcW w:w="415" w:type="pct"/>
+          <w:p>
+            <w:r/>
+            <w:r/>
+            <w:r/>
+            <w:hyperlink r:id="rId64">
+              <w:r>
+                <w:rPr>
+                  <w:color w:val="0000EE"/>
+                  <w:u w:val="single"/>
+                </w:rPr>
+                <w:t>IIIc. Superalignment</w:t>
+              </w:r>
+            </w:hyperlink>
+            <w:r>
+              <w:br/>
+            </w:r>
+            <w:r/>
+          </w:p>
+          <w:p>
+            <w:r/>
+          </w:p>
+          <w:p>
+            <w:r/>
+          </w:p>
+          <w:p>
+            <w:r/>
+          </w:p>
+        </w:tc>
+        <w:tc>
+          <w:tcPr>
+            <w:tcW w:w="184" w:type="pct"/>
             <w:shd w:val="clear" w:color="auto" w:fill="auto"/>
-            <w:vAlign w:val="center"/>
           </w:tcPr>
           <w:p>
             <w:pPr>
@@ -7103,8 +7713,7 @@
         </w:trPr>
         <w:tc>
           <w:tcPr>
-            <w:tcW w:w="589" w:type="pct"/>
-            <w:vAlign w:val="center"/>
+            <w:tcW w:w="336" w:type="pct"/>
           </w:tcPr>
           <w:p>
             <w:pPr>
@@ -7128,8 +7737,7 @@
         </w:tc>
         <w:tc>
           <w:tcPr>
-            <w:tcW w:w="272" w:type="pct"/>
-            <w:vAlign w:val="center"/>
+            <w:tcW w:w="187" w:type="pct"/>
           </w:tcPr>
           <w:p>
             <w:pPr>
@@ -7141,12 +7749,14 @@
                 <w:szCs w:val="20"/>
               </w:rPr>
             </w:pPr>
-          </w:p>
-        </w:tc>
-        <w:tc>
-          <w:tcPr>
-            <w:tcW w:w="406" w:type="pct"/>
-            <w:vAlign w:val="center"/>
+            <w:r>
+              <w:t>4.5</w:t>
+            </w:r>
+          </w:p>
+        </w:tc>
+        <w:tc>
+          <w:tcPr>
+            <w:tcW w:w="373" w:type="pct"/>
           </w:tcPr>
           <w:p>
             <w:pPr>
@@ -7162,29 +7772,61 @@
         </w:tc>
         <w:tc>
           <w:tcPr>
-            <w:tcW w:w="1966" w:type="pct"/>
-            <w:vAlign w:val="center"/>
-          </w:tcPr>
-          <w:p>
-            <w:pPr>
-              <w:ind w:right="72"/>
-              <w:rPr>
-                <w:rFonts w:cs="Arial"/>
-                <w:b/>
+            <w:tcW w:w="1541" w:type="pct"/>
+          </w:tcPr>
+          <w:p>
+            <w:pPr>
+              <w:pStyle w:val="Heading5"/>
+            </w:pPr>
+            <w:r>
+              <w:t>Week 19: Non Contact Assessment Feedback Week</w:t>
+            </w:r>
+          </w:p>
+          <w:p>
+            <w:r/>
+          </w:p>
+        </w:tc>
+        <w:tc>
+          <w:tcPr>
+            <w:tcW w:w="886" w:type="pct"/>
+          </w:tcPr>
+          <w:p>
+            <w:pPr>
+              <w:ind w:left="-31"/>
+              <w:rPr>
+                <w:rFonts w:cs="Arial"/>
                 <w:sz w:val="20"/>
                 <w:szCs w:val="20"/>
               </w:rPr>
             </w:pPr>
           </w:p>
-        </w:tc>
-        <w:tc>
-          <w:tcPr>
-            <w:tcW w:w="746" w:type="pct"/>
-            <w:vAlign w:val="center"/>
-          </w:tcPr>
-          <w:p>
-            <w:pPr>
-              <w:ind w:left="-31"/>
+          <w:p>
+            <w:r/>
+          </w:p>
+          <w:p>
+            <w:r/>
+          </w:p>
+          <w:p>
+            <w:r/>
+          </w:p>
+          <w:p>
+            <w:r/>
+          </w:p>
+          <w:p>
+            <w:r/>
+          </w:p>
+          <w:p>
+            <w:r/>
+          </w:p>
+        </w:tc>
+        <w:tc>
+          <w:tcPr>
+            <w:tcW w:w="1493" w:type="pct"/>
+            <w:shd w:val="clear" w:color="auto" w:fill="auto"/>
+          </w:tcPr>
+          <w:p>
+            <w:pPr>
+              <w:spacing w:line="276" w:lineRule="auto"/>
               <w:rPr>
                 <w:rFonts w:cs="Arial"/>
                 <w:sz w:val="20"/>
@@ -7192,40 +7834,52 @@
               </w:rPr>
             </w:pPr>
           </w:p>
-        </w:tc>
-        <w:tc>
-          <w:tcPr>
-            <w:tcW w:w="606" w:type="pct"/>
+          <w:p>
+            <w:r/>
+            <w:r/>
+            <w:r/>
+            <w:hyperlink r:id="rId65">
+              <w:r>
+                <w:rPr>
+                  <w:color w:val="0000EE"/>
+                  <w:u w:val="single"/>
+                </w:rPr>
+                <w:t>IIId. The Free World Must Prevail</w:t>
+              </w:r>
+            </w:hyperlink>
+            <w:r>
+              <w:br/>
+            </w:r>
+            <w:r/>
+          </w:p>
+          <w:p>
+            <w:r/>
+          </w:p>
+          <w:p>
+            <w:r/>
+          </w:p>
+          <w:p>
+            <w:r/>
+          </w:p>
+        </w:tc>
+        <w:tc>
+          <w:tcPr>
+            <w:tcW w:w="184" w:type="pct"/>
             <w:shd w:val="clear" w:color="auto" w:fill="auto"/>
-            <w:vAlign w:val="center"/>
           </w:tcPr>
           <w:p>
             <w:pPr>
               <w:spacing w:line="276" w:lineRule="auto"/>
+              <w:jc w:val="center"/>
               <w:rPr>
                 <w:rFonts w:cs="Arial"/>
                 <w:sz w:val="20"/>
                 <w:szCs w:val="20"/>
               </w:rPr>
             </w:pPr>
-          </w:p>
-        </w:tc>
-        <w:tc>
-          <w:tcPr>
-            <w:tcW w:w="415" w:type="pct"/>
-            <w:shd w:val="clear" w:color="auto" w:fill="auto"/>
-            <w:vAlign w:val="center"/>
-          </w:tcPr>
-          <w:p>
-            <w:pPr>
-              <w:spacing w:line="276" w:lineRule="auto"/>
-              <w:jc w:val="center"/>
-              <w:rPr>
-                <w:rFonts w:cs="Arial"/>
-                <w:sz w:val="20"/>
-                <w:szCs w:val="20"/>
-              </w:rPr>
-            </w:pPr>
+            <w:r>
+              <w:t>2.5</w:t>
+            </w:r>
           </w:p>
         </w:tc>
       </w:tr>
@@ -7235,8 +7889,7 @@
         </w:trPr>
         <w:tc>
           <w:tcPr>
-            <w:tcW w:w="589" w:type="pct"/>
-            <w:vAlign w:val="center"/>
+            <w:tcW w:w="336" w:type="pct"/>
           </w:tcPr>
           <w:p>
             <w:pPr>
@@ -7260,8 +7913,7 @@
         </w:tc>
         <w:tc>
           <w:tcPr>
-            <w:tcW w:w="272" w:type="pct"/>
-            <w:vAlign w:val="center"/>
+            <w:tcW w:w="187" w:type="pct"/>
           </w:tcPr>
           <w:p>
             <w:pPr>
@@ -7273,12 +7925,14 @@
                 <w:szCs w:val="20"/>
               </w:rPr>
             </w:pPr>
-          </w:p>
-        </w:tc>
-        <w:tc>
-          <w:tcPr>
-            <w:tcW w:w="406" w:type="pct"/>
-            <w:vAlign w:val="center"/>
+            <w:r>
+              <w:t>4.5</w:t>
+            </w:r>
+          </w:p>
+        </w:tc>
+        <w:tc>
+          <w:tcPr>
+            <w:tcW w:w="373" w:type="pct"/>
           </w:tcPr>
           <w:p>
             <w:pPr>
@@ -7294,29 +7948,49 @@
         </w:tc>
         <w:tc>
           <w:tcPr>
-            <w:tcW w:w="1966" w:type="pct"/>
-            <w:vAlign w:val="center"/>
-          </w:tcPr>
-          <w:p>
-            <w:pPr>
-              <w:ind w:right="72"/>
-              <w:rPr>
-                <w:rFonts w:cs="Arial"/>
-                <w:b/>
+            <w:tcW w:w="1541" w:type="pct"/>
+          </w:tcPr>
+          <w:p>
+            <w:pPr>
+              <w:pStyle w:val="Heading5"/>
+            </w:pPr>
+            <w:r>
+              <w:t>Week 20: Resubmission Period</w:t>
+            </w:r>
+          </w:p>
+          <w:p>
+            <w:r/>
+          </w:p>
+        </w:tc>
+        <w:tc>
+          <w:tcPr>
+            <w:tcW w:w="886" w:type="pct"/>
+          </w:tcPr>
+          <w:p>
+            <w:pPr>
+              <w:ind w:left="-31"/>
+              <w:rPr>
+                <w:rFonts w:cs="Arial"/>
                 <w:sz w:val="20"/>
                 <w:szCs w:val="20"/>
               </w:rPr>
             </w:pPr>
           </w:p>
-        </w:tc>
-        <w:tc>
-          <w:tcPr>
-            <w:tcW w:w="746" w:type="pct"/>
-            <w:vAlign w:val="center"/>
-          </w:tcPr>
-          <w:p>
-            <w:pPr>
-              <w:ind w:left="-31"/>
+          <w:p>
+            <w:r/>
+          </w:p>
+          <w:p>
+            <w:r/>
+          </w:p>
+        </w:tc>
+        <w:tc>
+          <w:tcPr>
+            <w:tcW w:w="1493" w:type="pct"/>
+            <w:shd w:val="clear" w:color="auto" w:fill="auto"/>
+          </w:tcPr>
+          <w:p>
+            <w:pPr>
+              <w:spacing w:line="276" w:lineRule="auto"/>
               <w:rPr>
                 <w:rFonts w:cs="Arial"/>
                 <w:sz w:val="20"/>
@@ -7324,40 +7998,61 @@
               </w:rPr>
             </w:pPr>
           </w:p>
-        </w:tc>
-        <w:tc>
-          <w:tcPr>
-            <w:tcW w:w="606" w:type="pct"/>
+          <w:p>
+            <w:r/>
+            <w:r/>
+            <w:r/>
+            <w:hyperlink r:id="rId66">
+              <w:r>
+                <w:rPr>
+                  <w:color w:val="0000EE"/>
+                  <w:u w:val="single"/>
+                </w:rPr>
+                <w:t>IV. The Project</w:t>
+              </w:r>
+            </w:hyperlink>
+            <w:r>
+              <w:br/>
+            </w:r>
+            <w:r/>
+            <w:r/>
+            <w:r/>
+            <w:hyperlink r:id="rId67">
+              <w:r>
+                <w:rPr>
+                  <w:color w:val="0000EE"/>
+                  <w:u w:val="single"/>
+                </w:rPr>
+                <w:t>V. Parting Thoughts</w:t>
+              </w:r>
+            </w:hyperlink>
+            <w:r>
+              <w:br/>
+            </w:r>
+            <w:r/>
+          </w:p>
+          <w:p>
+            <w:r/>
+          </w:p>
+        </w:tc>
+        <w:tc>
+          <w:tcPr>
+            <w:tcW w:w="184" w:type="pct"/>
             <w:shd w:val="clear" w:color="auto" w:fill="auto"/>
-            <w:vAlign w:val="center"/>
           </w:tcPr>
           <w:p>
             <w:pPr>
               <w:spacing w:line="276" w:lineRule="auto"/>
+              <w:jc w:val="center"/>
               <w:rPr>
                 <w:rFonts w:cs="Arial"/>
                 <w:sz w:val="20"/>
                 <w:szCs w:val="20"/>
               </w:rPr>
             </w:pPr>
-          </w:p>
-        </w:tc>
-        <w:tc>
-          <w:tcPr>
-            <w:tcW w:w="415" w:type="pct"/>
-            <w:shd w:val="clear" w:color="auto" w:fill="auto"/>
-            <w:vAlign w:val="center"/>
-          </w:tcPr>
-          <w:p>
-            <w:pPr>
-              <w:spacing w:line="276" w:lineRule="auto"/>
-              <w:jc w:val="center"/>
-              <w:rPr>
-                <w:rFonts w:cs="Arial"/>
-                <w:sz w:val="20"/>
-                <w:szCs w:val="20"/>
-              </w:rPr>
-            </w:pPr>
+            <w:r>
+              <w:t>2.5</w:t>
+            </w:r>
           </w:p>
         </w:tc>
       </w:tr>
@@ -7367,7 +8062,7 @@
         </w:trPr>
         <w:tc>
           <w:tcPr>
-            <w:tcW w:w="589" w:type="pct"/>
+            <w:tcW w:w="336" w:type="pct"/>
             <w:tcMar>
               <w:left w:w="57" w:type="dxa"/>
               <w:right w:w="57" w:type="dxa"/>
@@ -7396,7 +8091,7 @@
         </w:tc>
         <w:tc>
           <w:tcPr>
-            <w:tcW w:w="272" w:type="pct"/>
+            <w:tcW w:w="187" w:type="pct"/>
             <w:shd w:val="clear" w:color="auto" w:fill="C00000"/>
             <w:tcMar>
               <w:left w:w="57" w:type="dxa"/>
@@ -7412,7 +8107,7 @@
         </w:tc>
         <w:tc>
           <w:tcPr>
-            <w:tcW w:w="2372" w:type="pct"/>
+            <w:tcW w:w="1914" w:type="pct"/>
             <w:gridSpan w:val="2"/>
             <w:tcMar>
               <w:left w:w="57" w:type="dxa"/>
@@ -7433,7 +8128,7 @@
         </w:tc>
         <w:tc>
           <w:tcPr>
-            <w:tcW w:w="746" w:type="pct"/>
+            <w:tcW w:w="886" w:type="pct"/>
             <w:tcMar>
               <w:left w:w="57" w:type="dxa"/>
               <w:right w:w="57" w:type="dxa"/>
@@ -7453,7 +8148,7 @@
         </w:tc>
         <w:tc>
           <w:tcPr>
-            <w:tcW w:w="606" w:type="pct"/>
+            <w:tcW w:w="1493" w:type="pct"/>
             <w:shd w:val="clear" w:color="auto" w:fill="auto"/>
             <w:tcMar>
               <w:left w:w="57" w:type="dxa"/>
@@ -7502,7 +8197,7 @@
         </w:tc>
         <w:tc>
           <w:tcPr>
-            <w:tcW w:w="415" w:type="pct"/>
+            <w:tcW w:w="184" w:type="pct"/>
             <w:shd w:val="clear" w:color="auto" w:fill="C00000"/>
             <w:tcMar>
               <w:left w:w="57" w:type="dxa"/>
@@ -7523,7 +8218,7 @@
         </w:trPr>
         <w:tc>
           <w:tcPr>
-            <w:tcW w:w="3979" w:type="pct"/>
+            <w:tcW w:w="3323" w:type="pct"/>
             <w:gridSpan w:val="5"/>
             <w:vAlign w:val="center"/>
           </w:tcPr>
@@ -7575,7 +8270,7 @@
         </w:tc>
         <w:tc>
           <w:tcPr>
-            <w:tcW w:w="1021" w:type="pct"/>
+            <w:tcW w:w="1677" w:type="pct"/>
             <w:gridSpan w:val="2"/>
             <w:shd w:val="clear" w:color="auto" w:fill="C00000"/>
             <w:vAlign w:val="center"/>
@@ -15264,9 +15959,11 @@
   </w:compat>
   <w:rsids>
     <w:rsidRoot w:val="002B70DB"/>
+    <w:rsid w:val="00053F60"/>
     <w:rsid w:val="0021448E"/>
     <w:rsid w:val="002B70DB"/>
     <w:rsid w:val="003B5F5A"/>
+    <w:rsid w:val="00462E70"/>
     <w:rsid w:val="004B733C"/>
     <w:rsid w:val="00586EBC"/>
     <w:rsid w:val="00631C17"/>
@@ -16044,11 +16741,104 @@
 </file>
 
 <file path=customXml/item1.xml><?xml version="1.0" encoding="utf-8"?>
-<b:Sources xmlns:b="http://schemas.openxmlformats.org/officeDocument/2006/bibliography" xmlns="http://schemas.openxmlformats.org/officeDocument/2006/bibliography" SelectedStyle="\APA.XSL" StyleName="APA"/>
+<spe:Receivers xmlns:spe="http://schemas.microsoft.com/sharepoint/events">
+  <Receiver>
+    <Name>Document ID Generator</Name>
+    <Synchronization>Synchronous</Synchronization>
+    <Type>10001</Type>
+    <SequenceNumber>1000</SequenceNumber>
+    <Url/>
+    <Assembly>Microsoft.Office.DocumentManagement, Version=16.0.0.0, Culture=neutral, PublicKeyToken=71e9bce111e9429c</Assembly>
+    <Class>Microsoft.Office.DocumentManagement.Internal.DocIdHandler</Class>
+    <Data/>
+    <Filter/>
+  </Receiver>
+  <Receiver>
+    <Name>Document ID Generator</Name>
+    <Synchronization>Synchronous</Synchronization>
+    <Type>10002</Type>
+    <SequenceNumber>1001</SequenceNumber>
+    <Url/>
+    <Assembly>Microsoft.Office.DocumentManagement, Version=16.0.0.0, Culture=neutral, PublicKeyToken=71e9bce111e9429c</Assembly>
+    <Class>Microsoft.Office.DocumentManagement.Internal.DocIdHandler</Class>
+    <Data/>
+    <Filter/>
+  </Receiver>
+  <Receiver>
+    <Name>Document ID Generator</Name>
+    <Synchronization>Synchronous</Synchronization>
+    <Type>10004</Type>
+    <SequenceNumber>1002</SequenceNumber>
+    <Url/>
+    <Assembly>Microsoft.Office.DocumentManagement, Version=16.0.0.0, Culture=neutral, PublicKeyToken=71e9bce111e9429c</Assembly>
+    <Class>Microsoft.Office.DocumentManagement.Internal.DocIdHandler</Class>
+    <Data/>
+    <Filter/>
+  </Receiver>
+  <Receiver>
+    <Name>Document ID Generator</Name>
+    <Synchronization>Synchronous</Synchronization>
+    <Type>10006</Type>
+    <SequenceNumber>1003</SequenceNumber>
+    <Url/>
+    <Assembly>Microsoft.Office.DocumentManagement, Version=16.0.0.0, Culture=neutral, PublicKeyToken=71e9bce111e9429c</Assembly>
+    <Class>Microsoft.Office.DocumentManagement.Internal.DocIdHandler</Class>
+    <Data/>
+    <Filter/>
+  </Receiver>
+</spe:Receivers>
 </file>
 
 <file path=customXml/item2.xml><?xml version="1.0" encoding="utf-8"?>
-<SharedContentType xmlns="Microsoft.SharePoint.Taxonomy.ContentTypeSync" SourceId="598972e7-4f0e-48c0-bb56-a9f22e25d3ec" ContentTypeId="0x0101000E64A23F1383D74E9A471A69050FD18B" PreviousValue="false" LastSyncTimeStamp="2021-09-09T00:35:20.36Z"/>
+<p:properties xmlns:p="http://schemas.microsoft.com/office/2006/metadata/properties" xmlns:xsi="http://www.w3.org/2001/XMLSchema-instance" xmlns:pc="http://schemas.microsoft.com/office/infopath/2007/PartnerControls">
+  <documentManagement>
+    <Entity xmlns="f76bb202-e0ee-44b5-81bd-1165e74daad9">NM TAFE</Entity>
+    <related_policy_previous xmlns="c0e62afa-2a47-46b3-9456-da846e41d927" xsi:nil="true"/>
+    <Site xmlns="f76bb202-e0ee-44b5-81bd-1165e74daad9">Controlled Documents</Site>
+    <Obsolete xmlns="5ae04d3c-143d-44b1-9de7-bd4bbc3b5a14">false</Obsolete>
+    <Document_x0020_Set_x0020_Status xmlns="f76bb202-e0ee-44b5-81bd-1165e74daad9" xsi:nil="true"/>
+    <Next_Review_Due xmlns="5ae04d3c-143d-44b1-9de7-bd4bbc3b5a14">2020-08-20T16:00:00+00:00</Next_Review_Due>
+    <approval_status_previous xmlns="5ae04d3c-143d-44b1-9de7-bd4bbc3b5a14">Approved</approval_status_previous>
+    <bul_approve_control xmlns="54903c2b-d745-4d4d-852a-5f37568ebb60">Bulk approved</bul_approve_control>
+    <file_mapping_id xmlns="5ae04d3c-143d-44b1-9de7-bd4bbc3b5a14">453</file_mapping_id>
+    <Published_Version xmlns="5ae04d3c-143d-44b1-9de7-bd4bbc3b5a14">4</Published_Version>
+    <name_previous xmlns="5ae04d3c-143d-44b1-9de7-bd4bbc3b5a14">Learning and Assessment Plan (F122A14).docx</name_previous>
+    <Document_Owner xmlns="54903c2b-d745-4d4d-852a-5f37568ebb60">
+      <UserInfo>
+        <DisplayName>Vivienne Scott</DisplayName>
+        <AccountId>835</AccountId>
+        <AccountType/>
+      </UserInfo>
+    </Document_Owner>
+    <Latest_Comment xmlns="5ae04d3c-143d-44b1-9de7-bd4bbc3b5a14">Reinstate substantive Director as document owner.  No action require
+</Latest_Comment>
+    <Document_Type xmlns="5ae04d3c-143d-44b1-9de7-bd4bbc3b5a14">Form</Document_Type>
+    <obsolete_previous xmlns="5ae04d3c-143d-44b1-9de7-bd4bbc3b5a14">False</obsolete_previous>
+    <Approval_Status xmlns="5ae04d3c-143d-44b1-9de7-bd4bbc3b5a14">Approved</Approval_Status>
+    <Document_Approver xmlns="54903c2b-d745-4d4d-852a-5f37568ebb60">
+      <UserInfo>
+        <DisplayName>El Hour Bokhari</DisplayName>
+        <AccountId>13</AccountId>
+        <AccountType/>
+      </UserInfo>
+    </Document_Approver>
+    <Business_Area xmlns="5ae04d3c-143d-44b1-9de7-bd4bbc3b5a14">Academic Quality</Business_Area>
+    <Document_Publisher xmlns="54903c2b-d745-4d4d-852a-5f37568ebb60">
+      <UserInfo>
+        <DisplayName>El Hour Bokhari</DisplayName>
+        <AccountId>13</AccountId>
+        <AccountType/>
+      </UserInfo>
+    </Document_Publisher>
+    <Library xmlns="f76bb202-e0ee-44b5-81bd-1165e74daad9">Published</Library>
+    <Related_Policy xmlns="c0e62afa-2a47-46b3-9456-da846e41d927">50</Related_Policy>
+    <_dlc_DocId xmlns="54903c2b-d745-4d4d-852a-5f37568ebb60">NMTCDMS-474321762-742</_dlc_DocId>
+    <_dlc_DocIdUrl xmlns="54903c2b-d745-4d4d-852a-5f37568ebb60">
+      <Url>https://tafewa.sharepoint.com/sites/NMT_Controlled_Documents/Controlled_Documents/_layouts/15/DocIdRedir.aspx?ID=NMTCDMS-474321762-742</Url>
+      <Description>NMTCDMS-474321762-742</Description>
+    </_dlc_DocIdUrl>
+  </documentManagement>
+</p:properties>
 </file>
 
 <file path=customXml/item3.xml><?xml version="1.0" encoding="utf-8"?>
@@ -16500,107 +17290,18 @@
 </file>
 
 <file path=customXml/item4.xml><?xml version="1.0" encoding="utf-8"?>
-<p:properties xmlns:p="http://schemas.microsoft.com/office/2006/metadata/properties" xmlns:xsi="http://www.w3.org/2001/XMLSchema-instance" xmlns:pc="http://schemas.microsoft.com/office/infopath/2007/PartnerControls">
-  <documentManagement>
-    <Entity xmlns="f76bb202-e0ee-44b5-81bd-1165e74daad9">NM TAFE</Entity>
-    <related_policy_previous xmlns="c0e62afa-2a47-46b3-9456-da846e41d927" xsi:nil="true"/>
-    <Site xmlns="f76bb202-e0ee-44b5-81bd-1165e74daad9">Controlled Documents</Site>
-    <Obsolete xmlns="5ae04d3c-143d-44b1-9de7-bd4bbc3b5a14">false</Obsolete>
-    <Document_x0020_Set_x0020_Status xmlns="f76bb202-e0ee-44b5-81bd-1165e74daad9" xsi:nil="true"/>
-    <Next_Review_Due xmlns="5ae04d3c-143d-44b1-9de7-bd4bbc3b5a14">2020-08-20T16:00:00+00:00</Next_Review_Due>
-    <approval_status_previous xmlns="5ae04d3c-143d-44b1-9de7-bd4bbc3b5a14">Approved</approval_status_previous>
-    <bul_approve_control xmlns="54903c2b-d745-4d4d-852a-5f37568ebb60">Bulk approved</bul_approve_control>
-    <file_mapping_id xmlns="5ae04d3c-143d-44b1-9de7-bd4bbc3b5a14">453</file_mapping_id>
-    <Published_Version xmlns="5ae04d3c-143d-44b1-9de7-bd4bbc3b5a14">4</Published_Version>
-    <name_previous xmlns="5ae04d3c-143d-44b1-9de7-bd4bbc3b5a14">Learning and Assessment Plan (F122A14).docx</name_previous>
-    <Document_Owner xmlns="54903c2b-d745-4d4d-852a-5f37568ebb60">
-      <UserInfo>
-        <DisplayName>Vivienne Scott</DisplayName>
-        <AccountId>835</AccountId>
-        <AccountType/>
-      </UserInfo>
-    </Document_Owner>
-    <Latest_Comment xmlns="5ae04d3c-143d-44b1-9de7-bd4bbc3b5a14">Reinstate substantive Director as document owner.  No action require
-</Latest_Comment>
-    <Document_Type xmlns="5ae04d3c-143d-44b1-9de7-bd4bbc3b5a14">Form</Document_Type>
-    <obsolete_previous xmlns="5ae04d3c-143d-44b1-9de7-bd4bbc3b5a14">False</obsolete_previous>
-    <Approval_Status xmlns="5ae04d3c-143d-44b1-9de7-bd4bbc3b5a14">Approved</Approval_Status>
-    <Document_Approver xmlns="54903c2b-d745-4d4d-852a-5f37568ebb60">
-      <UserInfo>
-        <DisplayName>El Hour Bokhari</DisplayName>
-        <AccountId>13</AccountId>
-        <AccountType/>
-      </UserInfo>
-    </Document_Approver>
-    <Business_Area xmlns="5ae04d3c-143d-44b1-9de7-bd4bbc3b5a14">Academic Quality</Business_Area>
-    <Document_Publisher xmlns="54903c2b-d745-4d4d-852a-5f37568ebb60">
-      <UserInfo>
-        <DisplayName>El Hour Bokhari</DisplayName>
-        <AccountId>13</AccountId>
-        <AccountType/>
-      </UserInfo>
-    </Document_Publisher>
-    <Library xmlns="f76bb202-e0ee-44b5-81bd-1165e74daad9">Published</Library>
-    <Related_Policy xmlns="c0e62afa-2a47-46b3-9456-da846e41d927">50</Related_Policy>
-    <_dlc_DocId xmlns="54903c2b-d745-4d4d-852a-5f37568ebb60">NMTCDMS-474321762-742</_dlc_DocId>
-    <_dlc_DocIdUrl xmlns="54903c2b-d745-4d4d-852a-5f37568ebb60">
-      <Url>https://tafewa.sharepoint.com/sites/NMT_Controlled_Documents/Controlled_Documents/_layouts/15/DocIdRedir.aspx?ID=NMTCDMS-474321762-742</Url>
-      <Description>NMTCDMS-474321762-742</Description>
-    </_dlc_DocIdUrl>
-  </documentManagement>
-</p:properties>
+<LongProperties xmlns="http://schemas.microsoft.com/office/2006/metadata/longProperties"/>
 </file>
 
 <file path=customXml/item5.xml><?xml version="1.0" encoding="utf-8"?>
-<spe:Receivers xmlns:spe="http://schemas.microsoft.com/sharepoint/events">
-  <Receiver>
-    <Name>Document ID Generator</Name>
-    <Synchronization>Synchronous</Synchronization>
-    <Type>10001</Type>
-    <SequenceNumber>1000</SequenceNumber>
-    <Url/>
-    <Assembly>Microsoft.Office.DocumentManagement, Version=16.0.0.0, Culture=neutral, PublicKeyToken=71e9bce111e9429c</Assembly>
-    <Class>Microsoft.Office.DocumentManagement.Internal.DocIdHandler</Class>
-    <Data/>
-    <Filter/>
-  </Receiver>
-  <Receiver>
-    <Name>Document ID Generator</Name>
-    <Synchronization>Synchronous</Synchronization>
-    <Type>10002</Type>
-    <SequenceNumber>1001</SequenceNumber>
-    <Url/>
-    <Assembly>Microsoft.Office.DocumentManagement, Version=16.0.0.0, Culture=neutral, PublicKeyToken=71e9bce111e9429c</Assembly>
-    <Class>Microsoft.Office.DocumentManagement.Internal.DocIdHandler</Class>
-    <Data/>
-    <Filter/>
-  </Receiver>
-  <Receiver>
-    <Name>Document ID Generator</Name>
-    <Synchronization>Synchronous</Synchronization>
-    <Type>10004</Type>
-    <SequenceNumber>1002</SequenceNumber>
-    <Url/>
-    <Assembly>Microsoft.Office.DocumentManagement, Version=16.0.0.0, Culture=neutral, PublicKeyToken=71e9bce111e9429c</Assembly>
-    <Class>Microsoft.Office.DocumentManagement.Internal.DocIdHandler</Class>
-    <Data/>
-    <Filter/>
-  </Receiver>
-  <Receiver>
-    <Name>Document ID Generator</Name>
-    <Synchronization>Synchronous</Synchronization>
-    <Type>10006</Type>
-    <SequenceNumber>1003</SequenceNumber>
-    <Url/>
-    <Assembly>Microsoft.Office.DocumentManagement, Version=16.0.0.0, Culture=neutral, PublicKeyToken=71e9bce111e9429c</Assembly>
-    <Class>Microsoft.Office.DocumentManagement.Internal.DocIdHandler</Class>
-    <Data/>
-    <Filter/>
-  </Receiver>
-</spe:Receivers>
+<SharedContentType xmlns="Microsoft.SharePoint.Taxonomy.ContentTypeSync" SourceId="598972e7-4f0e-48c0-bb56-a9f22e25d3ec" ContentTypeId="0x0101000E64A23F1383D74E9A471A69050FD18B" PreviousValue="false" LastSyncTimeStamp="2021-09-09T00:35:20.36Z"/>
 </file>
 
 <file path=customXml/item6.xml><?xml version="1.0" encoding="utf-8"?>
+<b:Sources xmlns:b="http://schemas.openxmlformats.org/officeDocument/2006/bibliography" xmlns="http://schemas.openxmlformats.org/officeDocument/2006/bibliography" SelectedStyle="\APA.XSL" StyleName="APA"/>
+</file>
+
+<file path=customXml/item7.xml><?xml version="1.0" encoding="utf-8"?>
 <FormTemplates xmlns="http://schemas.microsoft.com/sharepoint/v3/contenttype/forms">
   <Display>DocumentLibraryForm</Display>
   <Edit>DocumentLibraryForm</Edit>
@@ -16608,22 +17309,23 @@
 </FormTemplates>
 </file>
 
-<file path=customXml/item7.xml><?xml version="1.0" encoding="utf-8"?>
-<LongProperties xmlns="http://schemas.microsoft.com/office/2006/metadata/longProperties"/>
-</file>
-
 <file path=customXml/itemProps1.xml><?xml version="1.0" encoding="utf-8"?>
-<ds:datastoreItem xmlns:ds="http://schemas.openxmlformats.org/officeDocument/2006/customXml" ds:itemID="{9BBBA466-869C-4CF6-9DA9-049A89955E90}">
+<ds:datastoreItem xmlns:ds="http://schemas.openxmlformats.org/officeDocument/2006/customXml" ds:itemID="{1A541837-1ECE-416C-B1E7-6C518D25BE2E}">
   <ds:schemaRefs>
-    <ds:schemaRef ds:uri="http://schemas.openxmlformats.org/officeDocument/2006/bibliography"/>
+    <ds:schemaRef ds:uri="http://schemas.microsoft.com/sharepoint/events"/>
   </ds:schemaRefs>
 </ds:datastoreItem>
 </file>
 
 <file path=customXml/itemProps2.xml><?xml version="1.0" encoding="utf-8"?>
-<ds:datastoreItem xmlns:ds="http://schemas.openxmlformats.org/officeDocument/2006/customXml" ds:itemID="{E3ED8D32-1A41-4830-9976-77B71B3EF787}">
+<ds:datastoreItem xmlns:ds="http://schemas.openxmlformats.org/officeDocument/2006/customXml" ds:itemID="{C6636395-F9D3-4927-80A9-66E02008421C}">
   <ds:schemaRefs>
-    <ds:schemaRef ds:uri="Microsoft.SharePoint.Taxonomy.ContentTypeSync"/>
+    <ds:schemaRef ds:uri="http://schemas.microsoft.com/office/2006/metadata/properties"/>
+    <ds:schemaRef ds:uri="http://schemas.microsoft.com/office/infopath/2007/PartnerControls"/>
+    <ds:schemaRef ds:uri="f76bb202-e0ee-44b5-81bd-1165e74daad9"/>
+    <ds:schemaRef ds:uri="c0e62afa-2a47-46b3-9456-da846e41d927"/>
+    <ds:schemaRef ds:uri="5ae04d3c-143d-44b1-9de7-bd4bbc3b5a14"/>
+    <ds:schemaRef ds:uri="54903c2b-d745-4d4d-852a-5f37568ebb60"/>
   </ds:schemaRefs>
 </ds:datastoreItem>
 </file>
@@ -16651,38 +17353,33 @@
 </file>
 
 <file path=customXml/itemProps4.xml><?xml version="1.0" encoding="utf-8"?>
-<ds:datastoreItem xmlns:ds="http://schemas.openxmlformats.org/officeDocument/2006/customXml" ds:itemID="{C6636395-F9D3-4927-80A9-66E02008421C}">
+<ds:datastoreItem xmlns:ds="http://schemas.openxmlformats.org/officeDocument/2006/customXml" ds:itemID="{75AA7996-99EB-4C55-887E-2594A8E9F051}">
   <ds:schemaRefs>
-    <ds:schemaRef ds:uri="http://schemas.microsoft.com/office/2006/metadata/properties"/>
-    <ds:schemaRef ds:uri="http://schemas.microsoft.com/office/infopath/2007/PartnerControls"/>
-    <ds:schemaRef ds:uri="f76bb202-e0ee-44b5-81bd-1165e74daad9"/>
-    <ds:schemaRef ds:uri="c0e62afa-2a47-46b3-9456-da846e41d927"/>
-    <ds:schemaRef ds:uri="5ae04d3c-143d-44b1-9de7-bd4bbc3b5a14"/>
-    <ds:schemaRef ds:uri="54903c2b-d745-4d4d-852a-5f37568ebb60"/>
+    <ds:schemaRef ds:uri="http://schemas.microsoft.com/office/2006/metadata/longProperties"/>
   </ds:schemaRefs>
 </ds:datastoreItem>
 </file>
 
 <file path=customXml/itemProps5.xml><?xml version="1.0" encoding="utf-8"?>
-<ds:datastoreItem xmlns:ds="http://schemas.openxmlformats.org/officeDocument/2006/customXml" ds:itemID="{1A541837-1ECE-416C-B1E7-6C518D25BE2E}">
+<ds:datastoreItem xmlns:ds="http://schemas.openxmlformats.org/officeDocument/2006/customXml" ds:itemID="{E3ED8D32-1A41-4830-9976-77B71B3EF787}">
   <ds:schemaRefs>
-    <ds:schemaRef ds:uri="http://schemas.microsoft.com/sharepoint/events"/>
+    <ds:schemaRef ds:uri="Microsoft.SharePoint.Taxonomy.ContentTypeSync"/>
   </ds:schemaRefs>
 </ds:datastoreItem>
 </file>
 
 <file path=customXml/itemProps6.xml><?xml version="1.0" encoding="utf-8"?>
+<ds:datastoreItem xmlns:ds="http://schemas.openxmlformats.org/officeDocument/2006/customXml" ds:itemID="{9BBBA466-869C-4CF6-9DA9-049A89955E90}">
+  <ds:schemaRefs>
+    <ds:schemaRef ds:uri="http://schemas.openxmlformats.org/officeDocument/2006/bibliography"/>
+  </ds:schemaRefs>
+</ds:datastoreItem>
+</file>
+
+<file path=customXml/itemProps7.xml><?xml version="1.0" encoding="utf-8"?>
 <ds:datastoreItem xmlns:ds="http://schemas.openxmlformats.org/officeDocument/2006/customXml" ds:itemID="{278BFDAA-2330-44E0-B85E-4F1A96AFA5BE}">
   <ds:schemaRefs>
     <ds:schemaRef ds:uri="http://schemas.microsoft.com/sharepoint/v3/contenttype/forms"/>
   </ds:schemaRefs>
 </ds:datastoreItem>
-</file>
-
-<file path=customXml/itemProps7.xml><?xml version="1.0" encoding="utf-8"?>
-<ds:datastoreItem xmlns:ds="http://schemas.openxmlformats.org/officeDocument/2006/customXml" ds:itemID="{75AA7996-99EB-4C55-887E-2594A8E9F051}">
-  <ds:schemaRefs>
-    <ds:schemaRef ds:uri="http://schemas.microsoft.com/office/2006/metadata/longProperties"/>
-  </ds:schemaRefs>
-</ds:datastoreItem>
 </file>
</xml_diff>